<commit_message>
Asociando Git Folder Hub
</commit_message>
<xml_diff>
--- a/Html Css freecodecamp.docx
+++ b/Html Css freecodecamp.docx
@@ -301,11 +301,15 @@
       <w:pPr>
         <w:ind w:left="708"/>
         <w:rPr>
-          <w:lang w:val="en-US"/>
-        </w:rPr>
-      </w:pPr>
-      <w:r>
-        <w:rPr>
+          <w:sz w:val="24"/>
+          <w:szCs w:val="24"/>
+          <w:lang w:val="en-US"/>
+        </w:rPr>
+      </w:pPr>
+      <w:r>
+        <w:rPr>
+          <w:sz w:val="24"/>
+          <w:szCs w:val="24"/>
           <w:lang w:val="en-US"/>
         </w:rPr>
         <w:t xml:space="preserve">(Log in user.name // </w:t>
@@ -313,6 +317,8 @@
       <w:proofErr w:type="spellStart"/>
       <w:r>
         <w:rPr>
+          <w:sz w:val="24"/>
+          <w:szCs w:val="24"/>
           <w:lang w:val="en-US"/>
         </w:rPr>
         <w:t>user.email</w:t>
@@ -320,19 +326,25 @@
       <w:proofErr w:type="spellEnd"/>
       <w:r>
         <w:rPr>
+          <w:sz w:val="24"/>
+          <w:szCs w:val="24"/>
+          <w:lang w:val="en-US"/>
+        </w:rPr>
+        <w:t xml:space="preserve"> //</w:t>
+      </w:r>
+      <w:r>
+        <w:rPr>
+          <w:sz w:val="24"/>
+          <w:szCs w:val="24"/>
           <w:lang w:val="en-US"/>
         </w:rPr>
         <w:t xml:space="preserve"> </w:t>
       </w:r>
-      <w:r>
-        <w:rPr>
-          <w:lang w:val="en-US"/>
-        </w:rPr>
-        <w:t xml:space="preserve">// </w:t>
-      </w:r>
       <w:proofErr w:type="spellStart"/>
       <w:r>
         <w:rPr>
+          <w:sz w:val="24"/>
+          <w:szCs w:val="24"/>
           <w:lang w:val="en-US"/>
         </w:rPr>
         <w:t>git</w:t>
@@ -340,6 +352,52 @@
       <w:proofErr w:type="spellEnd"/>
       <w:r>
         <w:rPr>
+          <w:sz w:val="24"/>
+          <w:szCs w:val="24"/>
+          <w:lang w:val="en-US"/>
+        </w:rPr>
+        <w:t xml:space="preserve"> </w:t>
+      </w:r>
+      <w:proofErr w:type="spellStart"/>
+      <w:r>
+        <w:rPr>
+          <w:sz w:val="24"/>
+          <w:szCs w:val="24"/>
+          <w:lang w:val="en-US"/>
+        </w:rPr>
+        <w:t>init</w:t>
+      </w:r>
+      <w:proofErr w:type="spellEnd"/>
+      <w:r>
+        <w:rPr>
+          <w:sz w:val="24"/>
+          <w:szCs w:val="24"/>
+          <w:lang w:val="en-US"/>
+        </w:rPr>
+        <w:t xml:space="preserve"> //</w:t>
+      </w:r>
+      <w:r>
+        <w:rPr>
+          <w:sz w:val="24"/>
+          <w:szCs w:val="24"/>
+          <w:lang w:val="en-US"/>
+        </w:rPr>
+        <w:t xml:space="preserve"> </w:t>
+      </w:r>
+      <w:proofErr w:type="spellStart"/>
+      <w:r>
+        <w:rPr>
+          <w:sz w:val="24"/>
+          <w:szCs w:val="24"/>
+          <w:lang w:val="en-US"/>
+        </w:rPr>
+        <w:t>git</w:t>
+      </w:r>
+      <w:proofErr w:type="spellEnd"/>
+      <w:r>
+        <w:rPr>
+          <w:sz w:val="24"/>
+          <w:szCs w:val="24"/>
           <w:lang w:val="en-US"/>
         </w:rPr>
         <w:t xml:space="preserve"> remote origin LINK // </w:t>
@@ -347,6 +405,8 @@
       <w:proofErr w:type="spellStart"/>
       <w:r>
         <w:rPr>
+          <w:sz w:val="24"/>
+          <w:szCs w:val="24"/>
           <w:lang w:val="en-US"/>
         </w:rPr>
         <w:t>git</w:t>
@@ -354,9 +414,19 @@
       <w:proofErr w:type="spellEnd"/>
       <w:r>
         <w:rPr>
+          <w:sz w:val="24"/>
+          <w:szCs w:val="24"/>
           <w:lang w:val="en-US"/>
         </w:rPr>
         <w:t xml:space="preserve"> push –u origin master</w:t>
+      </w:r>
+      <w:r>
+        <w:rPr>
+          <w:sz w:val="24"/>
+          <w:szCs w:val="24"/>
+          <w:lang w:val="en-US"/>
+        </w:rPr>
+        <w:t>)</w:t>
       </w:r>
     </w:p>
     <w:p>
@@ -372,6 +442,7 @@
           <w:lang w:val="en-US"/>
         </w:rPr>
       </w:pPr>
+      <w:proofErr w:type="spellStart"/>
       <w:r>
         <w:rPr>
           <w:sz w:val="32"/>
@@ -382,6 +453,7 @@
       </w:r>
       <w:bookmarkStart w:id="0" w:name="_GoBack"/>
       <w:bookmarkEnd w:id="0"/>
+      <w:proofErr w:type="spellEnd"/>
     </w:p>
     <w:sectPr>
       <w:pgSz w:w="11906" w:h="16838"/>

</xml_diff>

<commit_message>
HTML Tut done - Starting first Project
</commit_message>
<xml_diff>
--- a/Html Css freecodecamp.docx
+++ b/Html Css freecodecamp.docx
@@ -2558,7 +2558,6 @@
           <w:b/>
           <w:sz w:val="32"/>
           <w:szCs w:val="32"/>
-          <w:lang w:val="en-US"/>
         </w:rPr>
       </w:pPr>
     </w:p>
@@ -4930,7 +4929,7 @@
           <w:b/>
           <w:sz w:val="32"/>
           <w:szCs w:val="32"/>
-          <w:lang w:val="en-US"/>
+          <w:lang w:val="fr-FR"/>
         </w:rPr>
       </w:pPr>
       <w:r>
@@ -4949,6 +4948,328 @@
         </w:rPr>
         <w:tab/>
       </w:r>
+      <w:r>
+        <w:rPr>
+          <w:sz w:val="32"/>
+          <w:szCs w:val="32"/>
+          <w:lang w:val="en-US"/>
+        </w:rPr>
+        <w:tab/>
+      </w:r>
+      <w:r>
+        <w:rPr>
+          <w:sz w:val="32"/>
+          <w:szCs w:val="32"/>
+          <w:lang w:val="fr-FR"/>
+        </w:rPr>
+        <w:t xml:space="preserve">&lt;li&gt; </w:t>
+      </w:r>
+      <w:r>
+        <w:rPr>
+          <w:b/>
+          <w:sz w:val="32"/>
+          <w:szCs w:val="32"/>
+          <w:lang w:val="fr-FR"/>
+        </w:rPr>
+        <w:t>Css</w:t>
+      </w:r>
+    </w:p>
+    <w:p>
+      <w:pPr>
+        <w:ind w:left="360"/>
+        <w:rPr>
+          <w:sz w:val="32"/>
+          <w:szCs w:val="32"/>
+          <w:lang w:val="fr-FR"/>
+        </w:rPr>
+      </w:pPr>
+      <w:r>
+        <w:rPr>
+          <w:b/>
+          <w:sz w:val="32"/>
+          <w:szCs w:val="32"/>
+          <w:lang w:val="fr-FR"/>
+        </w:rPr>
+        <w:tab/>
+      </w:r>
+      <w:r>
+        <w:rPr>
+          <w:b/>
+          <w:sz w:val="32"/>
+          <w:szCs w:val="32"/>
+          <w:lang w:val="fr-FR"/>
+        </w:rPr>
+        <w:tab/>
+      </w:r>
+      <w:r>
+        <w:rPr>
+          <w:sz w:val="32"/>
+          <w:szCs w:val="32"/>
+          <w:lang w:val="fr-FR"/>
+        </w:rPr>
+        <w:t>&lt;/ul&gt;</w:t>
+      </w:r>
+    </w:p>
+    <w:p>
+      <w:pPr>
+        <w:ind w:left="360"/>
+        <w:rPr>
+          <w:sz w:val="32"/>
+          <w:szCs w:val="32"/>
+          <w:lang w:val="fr-FR"/>
+        </w:rPr>
+      </w:pPr>
+      <w:r>
+        <w:rPr>
+          <w:sz w:val="32"/>
+          <w:szCs w:val="32"/>
+          <w:lang w:val="fr-FR"/>
+        </w:rPr>
+        <w:tab/>
+        <w:t>&lt;/li&gt;</w:t>
+      </w:r>
+    </w:p>
+    <w:p>
+      <w:pPr>
+        <w:ind w:left="360"/>
+        <w:rPr>
+          <w:sz w:val="32"/>
+          <w:szCs w:val="32"/>
+          <w:lang w:val="fr-FR"/>
+        </w:rPr>
+      </w:pPr>
+      <w:r>
+        <w:rPr>
+          <w:sz w:val="32"/>
+          <w:szCs w:val="32"/>
+          <w:lang w:val="fr-FR"/>
+        </w:rPr>
+        <w:t>&lt;/ul&gt;</w:t>
+      </w:r>
+    </w:p>
+    <w:p>
+      <w:pPr>
+        <w:ind w:left="360"/>
+        <w:rPr>
+          <w:b/>
+          <w:sz w:val="32"/>
+          <w:szCs w:val="32"/>
+          <w:lang w:val="fr-FR"/>
+        </w:rPr>
+      </w:pPr>
+    </w:p>
+    <w:p>
+      <w:pPr>
+        <w:ind w:left="360"/>
+        <w:rPr>
+          <w:b/>
+          <w:sz w:val="32"/>
+          <w:szCs w:val="32"/>
+          <w:u w:val="single"/>
+          <w:lang w:val="en-US"/>
+        </w:rPr>
+      </w:pPr>
+      <w:r>
+        <w:rPr>
+          <w:b/>
+          <w:sz w:val="32"/>
+          <w:szCs w:val="32"/>
+          <w:u w:val="single"/>
+          <w:lang w:val="en-US"/>
+        </w:rPr>
+        <w:t>Tables &lt;table&gt;</w:t>
+      </w:r>
+      <w:r>
+        <w:rPr>
+          <w:b/>
+          <w:sz w:val="32"/>
+          <w:szCs w:val="32"/>
+          <w:u w:val="single"/>
+          <w:lang w:val="en-US"/>
+        </w:rPr>
+        <w:t xml:space="preserve"> &lt;</w:t>
+      </w:r>
+      <w:proofErr w:type="spellStart"/>
+      <w:proofErr w:type="gramStart"/>
+      <w:r>
+        <w:rPr>
+          <w:b/>
+          <w:sz w:val="32"/>
+          <w:szCs w:val="32"/>
+          <w:u w:val="single"/>
+          <w:lang w:val="en-US"/>
+        </w:rPr>
+        <w:t>tr</w:t>
+      </w:r>
+      <w:proofErr w:type="spellEnd"/>
+      <w:proofErr w:type="gramEnd"/>
+      <w:r>
+        <w:rPr>
+          <w:b/>
+          <w:sz w:val="32"/>
+          <w:szCs w:val="32"/>
+          <w:u w:val="single"/>
+          <w:lang w:val="en-US"/>
+        </w:rPr>
+        <w:t>&gt; &lt;</w:t>
+      </w:r>
+      <w:proofErr w:type="spellStart"/>
+      <w:r>
+        <w:rPr>
+          <w:b/>
+          <w:sz w:val="32"/>
+          <w:szCs w:val="32"/>
+          <w:u w:val="single"/>
+          <w:lang w:val="en-US"/>
+        </w:rPr>
+        <w:t>th</w:t>
+      </w:r>
+      <w:proofErr w:type="spellEnd"/>
+      <w:r>
+        <w:rPr>
+          <w:b/>
+          <w:sz w:val="32"/>
+          <w:szCs w:val="32"/>
+          <w:u w:val="single"/>
+          <w:lang w:val="en-US"/>
+        </w:rPr>
+        <w:t>&gt; &lt;td&gt;</w:t>
+      </w:r>
+      <w:r>
+        <w:rPr>
+          <w:b/>
+          <w:sz w:val="32"/>
+          <w:szCs w:val="32"/>
+          <w:u w:val="single"/>
+          <w:lang w:val="en-US"/>
+        </w:rPr>
+        <w:t>:</w:t>
+      </w:r>
+    </w:p>
+    <w:p>
+      <w:pPr>
+        <w:ind w:left="360"/>
+        <w:rPr>
+          <w:sz w:val="32"/>
+          <w:szCs w:val="32"/>
+          <w:lang w:val="en-US"/>
+        </w:rPr>
+      </w:pPr>
+      <w:r>
+        <w:rPr>
+          <w:sz w:val="32"/>
+          <w:szCs w:val="32"/>
+          <w:lang w:val="en-US"/>
+        </w:rPr>
+        <w:t xml:space="preserve">Like any other </w:t>
+      </w:r>
+      <w:proofErr w:type="gramStart"/>
+      <w:r>
+        <w:rPr>
+          <w:sz w:val="32"/>
+          <w:szCs w:val="32"/>
+          <w:lang w:val="en-US"/>
+        </w:rPr>
+        <w:t>table</w:t>
+      </w:r>
+      <w:proofErr w:type="gramEnd"/>
+      <w:r>
+        <w:rPr>
+          <w:sz w:val="32"/>
+          <w:szCs w:val="32"/>
+          <w:lang w:val="en-US"/>
+        </w:rPr>
+        <w:t xml:space="preserve"> we need:</w:t>
+      </w:r>
+    </w:p>
+    <w:p>
+      <w:pPr>
+        <w:ind w:left="360"/>
+        <w:rPr>
+          <w:sz w:val="32"/>
+          <w:szCs w:val="32"/>
+          <w:lang w:val="en-US"/>
+        </w:rPr>
+      </w:pPr>
+      <w:r>
+        <w:rPr>
+          <w:sz w:val="32"/>
+          <w:szCs w:val="32"/>
+          <w:lang w:val="en-US"/>
+        </w:rPr>
+        <w:t>&lt;</w:t>
+      </w:r>
+      <w:proofErr w:type="spellStart"/>
+      <w:proofErr w:type="gramStart"/>
+      <w:r>
+        <w:rPr>
+          <w:sz w:val="32"/>
+          <w:szCs w:val="32"/>
+          <w:lang w:val="en-US"/>
+        </w:rPr>
+        <w:t>tr</w:t>
+      </w:r>
+      <w:proofErr w:type="spellEnd"/>
+      <w:proofErr w:type="gramEnd"/>
+      <w:r>
+        <w:rPr>
+          <w:sz w:val="32"/>
+          <w:szCs w:val="32"/>
+          <w:lang w:val="en-US"/>
+        </w:rPr>
+        <w:t>&gt;</w:t>
+      </w:r>
+      <w:r>
+        <w:rPr>
+          <w:sz w:val="32"/>
+          <w:szCs w:val="32"/>
+          <w:lang w:val="en-US"/>
+        </w:rPr>
+        <w:tab/>
+      </w:r>
+      <w:r>
+        <w:rPr>
+          <w:sz w:val="32"/>
+          <w:szCs w:val="32"/>
+          <w:lang w:val="en-US"/>
+        </w:rPr>
+        <w:tab/>
+      </w:r>
+      <w:r>
+        <w:rPr>
+          <w:sz w:val="32"/>
+          <w:szCs w:val="32"/>
+          <w:lang w:val="en-US"/>
+        </w:rPr>
+        <w:tab/>
+        <w:t xml:space="preserve"> </w:t>
+      </w:r>
+      <w:r>
+        <w:rPr>
+          <w:sz w:val="32"/>
+          <w:szCs w:val="32"/>
+          <w:lang w:val="en-US"/>
+        </w:rPr>
+        <w:sym w:font="Wingdings" w:char="F0E0"/>
+      </w:r>
+      <w:r>
+        <w:rPr>
+          <w:sz w:val="32"/>
+          <w:szCs w:val="32"/>
+          <w:lang w:val="en-US"/>
+        </w:rPr>
+        <w:t xml:space="preserve"> Table row</w:t>
+      </w:r>
+    </w:p>
+    <w:p>
+      <w:pPr>
+        <w:ind w:left="360"/>
+        <w:rPr>
+          <w:sz w:val="32"/>
+          <w:szCs w:val="32"/>
+          <w:lang w:val="en-US"/>
+        </w:rPr>
+      </w:pPr>
       <w:r>
         <w:rPr>
           <w:sz w:val="32"/>
@@ -4958,6 +5279,7 @@
         <w:tab/>
         <w:t>&lt;</w:t>
       </w:r>
+      <w:proofErr w:type="spellStart"/>
       <w:proofErr w:type="gramStart"/>
       <w:r>
         <w:rPr>
@@ -4965,8 +5287,9 @@
           <w:szCs w:val="32"/>
           <w:lang w:val="en-US"/>
         </w:rPr>
-        <w:t>li</w:t>
-      </w:r>
+        <w:t>th</w:t>
+      </w:r>
+      <w:proofErr w:type="spellEnd"/>
       <w:proofErr w:type="gramEnd"/>
       <w:r>
         <w:rPr>
@@ -4976,17 +5299,86 @@
         </w:rPr>
         <w:t xml:space="preserve">&gt; </w:t>
       </w:r>
-      <w:proofErr w:type="spellStart"/>
-      <w:r>
-        <w:rPr>
-          <w:b/>
-          <w:sz w:val="32"/>
-          <w:szCs w:val="32"/>
-          <w:lang w:val="en-US"/>
-        </w:rPr>
-        <w:t>Css</w:t>
-      </w:r>
-      <w:proofErr w:type="spellEnd"/>
+      <w:r>
+        <w:rPr>
+          <w:b/>
+          <w:sz w:val="32"/>
+          <w:szCs w:val="32"/>
+          <w:lang w:val="en-US"/>
+        </w:rPr>
+        <w:t xml:space="preserve">Name </w:t>
+      </w:r>
+      <w:r>
+        <w:rPr>
+          <w:sz w:val="32"/>
+          <w:szCs w:val="32"/>
+          <w:lang w:val="en-US"/>
+        </w:rPr>
+        <w:tab/>
+      </w:r>
+      <w:r>
+        <w:rPr>
+          <w:sz w:val="32"/>
+          <w:szCs w:val="32"/>
+          <w:lang w:val="en-US"/>
+        </w:rPr>
+        <w:sym w:font="Wingdings" w:char="F0E0"/>
+      </w:r>
+      <w:r>
+        <w:rPr>
+          <w:sz w:val="32"/>
+          <w:szCs w:val="32"/>
+          <w:lang w:val="en-US"/>
+        </w:rPr>
+        <w:t xml:space="preserve"> Table Headings</w:t>
+      </w:r>
+    </w:p>
+    <w:p>
+      <w:pPr>
+        <w:ind w:left="360" w:firstLine="348"/>
+        <w:rPr>
+          <w:sz w:val="32"/>
+          <w:szCs w:val="32"/>
+          <w:lang w:val="en-US"/>
+        </w:rPr>
+      </w:pPr>
+      <w:r>
+        <w:rPr>
+          <w:sz w:val="32"/>
+          <w:szCs w:val="32"/>
+          <w:lang w:val="en-US"/>
+        </w:rPr>
+        <w:t>&lt;</w:t>
+      </w:r>
+      <w:proofErr w:type="spellStart"/>
+      <w:proofErr w:type="gramStart"/>
+      <w:r>
+        <w:rPr>
+          <w:sz w:val="32"/>
+          <w:szCs w:val="32"/>
+          <w:lang w:val="en-US"/>
+        </w:rPr>
+        <w:t>th</w:t>
+      </w:r>
+      <w:proofErr w:type="spellEnd"/>
+      <w:proofErr w:type="gramEnd"/>
+      <w:r>
+        <w:rPr>
+          <w:sz w:val="32"/>
+          <w:szCs w:val="32"/>
+          <w:lang w:val="en-US"/>
+        </w:rPr>
+        <w:t xml:space="preserve">&gt; </w:t>
+      </w:r>
+      <w:r>
+        <w:rPr>
+          <w:b/>
+          <w:sz w:val="32"/>
+          <w:szCs w:val="32"/>
+          <w:lang w:val="en-US"/>
+        </w:rPr>
+        <w:t>Age</w:t>
+      </w:r>
     </w:p>
     <w:p>
       <w:pPr>
@@ -4999,154 +5391,18 @@
       </w:pPr>
       <w:r>
         <w:rPr>
-          <w:b/>
-          <w:sz w:val="32"/>
-          <w:szCs w:val="32"/>
-          <w:lang w:val="en-US"/>
-        </w:rPr>
-        <w:tab/>
-      </w:r>
-      <w:r>
-        <w:rPr>
-          <w:b/>
-          <w:sz w:val="32"/>
-          <w:szCs w:val="32"/>
-          <w:lang w:val="en-US"/>
-        </w:rPr>
-        <w:tab/>
-      </w:r>
-      <w:r>
-        <w:rPr>
-          <w:sz w:val="32"/>
-          <w:szCs w:val="32"/>
-          <w:lang w:val="en-US"/>
-        </w:rPr>
-        <w:t>&lt;/</w:t>
-      </w:r>
-      <w:proofErr w:type="spellStart"/>
-      <w:r>
-        <w:rPr>
-          <w:sz w:val="32"/>
-          <w:szCs w:val="32"/>
-          <w:lang w:val="en-US"/>
-        </w:rPr>
-        <w:t>ul</w:t>
-      </w:r>
-      <w:proofErr w:type="spellEnd"/>
-      <w:r>
-        <w:rPr>
-          <w:sz w:val="32"/>
-          <w:szCs w:val="32"/>
-          <w:lang w:val="en-US"/>
-        </w:rPr>
-        <w:t>&gt;</w:t>
-      </w:r>
-    </w:p>
-    <w:p>
-      <w:pPr>
-        <w:ind w:left="360"/>
-        <w:rPr>
-          <w:sz w:val="32"/>
-          <w:szCs w:val="32"/>
-          <w:lang w:val="en-US"/>
-        </w:rPr>
-      </w:pPr>
-      <w:r>
-        <w:rPr>
-          <w:sz w:val="32"/>
-          <w:szCs w:val="32"/>
-          <w:lang w:val="en-US"/>
-        </w:rPr>
-        <w:tab/>
-        <w:t>&lt;/li&gt;</w:t>
-      </w:r>
-    </w:p>
-    <w:p>
-      <w:pPr>
-        <w:ind w:left="360"/>
-        <w:rPr>
-          <w:sz w:val="32"/>
-          <w:szCs w:val="32"/>
-          <w:lang w:val="en-US"/>
-        </w:rPr>
-      </w:pPr>
-      <w:r>
-        <w:rPr>
-          <w:sz w:val="32"/>
-          <w:szCs w:val="32"/>
-          <w:lang w:val="en-US"/>
-        </w:rPr>
-        <w:t>&lt;/</w:t>
-      </w:r>
-      <w:proofErr w:type="spellStart"/>
-      <w:r>
-        <w:rPr>
-          <w:sz w:val="32"/>
-          <w:szCs w:val="32"/>
-          <w:lang w:val="en-US"/>
-        </w:rPr>
-        <w:t>ul</w:t>
-      </w:r>
-      <w:proofErr w:type="spellEnd"/>
-      <w:r>
-        <w:rPr>
-          <w:sz w:val="32"/>
-          <w:szCs w:val="32"/>
-          <w:lang w:val="en-US"/>
-        </w:rPr>
-        <w:t>&gt;</w:t>
-      </w:r>
-    </w:p>
-    <w:p>
-      <w:pPr>
-        <w:ind w:left="360"/>
-        <w:rPr>
-          <w:b/>
-          <w:sz w:val="32"/>
-          <w:szCs w:val="32"/>
-          <w:lang w:val="en-US"/>
-        </w:rPr>
-      </w:pPr>
-    </w:p>
-    <w:p>
-      <w:pPr>
-        <w:ind w:left="360"/>
-        <w:rPr>
-          <w:b/>
-          <w:sz w:val="32"/>
-          <w:szCs w:val="32"/>
-          <w:u w:val="single"/>
-          <w:lang w:val="en-US"/>
-        </w:rPr>
-      </w:pPr>
-      <w:r>
-        <w:rPr>
-          <w:b/>
-          <w:sz w:val="32"/>
-          <w:szCs w:val="32"/>
-          <w:u w:val="single"/>
-          <w:lang w:val="en-US"/>
-        </w:rPr>
-        <w:t>Tables &lt;table&gt;</w:t>
-      </w:r>
-      <w:r>
-        <w:rPr>
-          <w:b/>
-          <w:sz w:val="32"/>
-          <w:szCs w:val="32"/>
-          <w:u w:val="single"/>
-          <w:lang w:val="en-US"/>
-        </w:rPr>
-        <w:t xml:space="preserve"> &lt;</w:t>
+          <w:sz w:val="32"/>
+          <w:szCs w:val="32"/>
+          <w:lang w:val="en-US"/>
+        </w:rPr>
+        <w:t>&lt;</w:t>
       </w:r>
       <w:proofErr w:type="spellStart"/>
       <w:proofErr w:type="gramStart"/>
       <w:r>
         <w:rPr>
-          <w:b/>
-          <w:sz w:val="32"/>
-          <w:szCs w:val="32"/>
-          <w:u w:val="single"/>
+          <w:sz w:val="32"/>
+          <w:szCs w:val="32"/>
           <w:lang w:val="en-US"/>
         </w:rPr>
         <w:t>tr</w:t>
@@ -5155,160 +5411,11 @@
       <w:proofErr w:type="gramEnd"/>
       <w:r>
         <w:rPr>
-          <w:b/>
-          <w:sz w:val="32"/>
-          <w:szCs w:val="32"/>
-          <w:u w:val="single"/>
-          <w:lang w:val="en-US"/>
-        </w:rPr>
-        <w:t>&gt; &lt;</w:t>
-      </w:r>
-      <w:proofErr w:type="spellStart"/>
-      <w:r>
-        <w:rPr>
-          <w:b/>
-          <w:sz w:val="32"/>
-          <w:szCs w:val="32"/>
-          <w:u w:val="single"/>
-          <w:lang w:val="en-US"/>
-        </w:rPr>
-        <w:t>th</w:t>
-      </w:r>
-      <w:proofErr w:type="spellEnd"/>
-      <w:r>
-        <w:rPr>
-          <w:b/>
-          <w:sz w:val="32"/>
-          <w:szCs w:val="32"/>
-          <w:u w:val="single"/>
-          <w:lang w:val="en-US"/>
-        </w:rPr>
-        <w:t>&gt; &lt;td&gt;</w:t>
-      </w:r>
-      <w:r>
-        <w:rPr>
-          <w:b/>
-          <w:sz w:val="32"/>
-          <w:szCs w:val="32"/>
-          <w:u w:val="single"/>
-          <w:lang w:val="en-US"/>
-        </w:rPr>
-        <w:t>:</w:t>
-      </w:r>
-    </w:p>
-    <w:p>
-      <w:pPr>
-        <w:ind w:left="360"/>
-        <w:rPr>
-          <w:sz w:val="32"/>
-          <w:szCs w:val="32"/>
-          <w:lang w:val="en-US"/>
-        </w:rPr>
-      </w:pPr>
-      <w:r>
-        <w:rPr>
-          <w:sz w:val="32"/>
-          <w:szCs w:val="32"/>
-          <w:lang w:val="en-US"/>
-        </w:rPr>
-        <w:t xml:space="preserve">Like any other </w:t>
-      </w:r>
-      <w:proofErr w:type="gramStart"/>
-      <w:r>
-        <w:rPr>
-          <w:sz w:val="32"/>
-          <w:szCs w:val="32"/>
-          <w:lang w:val="en-US"/>
-        </w:rPr>
-        <w:t>table</w:t>
-      </w:r>
-      <w:proofErr w:type="gramEnd"/>
-      <w:r>
-        <w:rPr>
-          <w:sz w:val="32"/>
-          <w:szCs w:val="32"/>
-          <w:lang w:val="en-US"/>
-        </w:rPr>
-        <w:t xml:space="preserve"> we need:</w:t>
-      </w:r>
-    </w:p>
-    <w:p>
-      <w:pPr>
-        <w:ind w:left="360"/>
-        <w:rPr>
-          <w:sz w:val="32"/>
-          <w:szCs w:val="32"/>
-          <w:lang w:val="en-US"/>
-        </w:rPr>
-      </w:pPr>
-      <w:r>
-        <w:rPr>
-          <w:sz w:val="32"/>
-          <w:szCs w:val="32"/>
-          <w:lang w:val="en-US"/>
-        </w:rPr>
-        <w:t>&lt;</w:t>
-      </w:r>
-      <w:proofErr w:type="spellStart"/>
-      <w:proofErr w:type="gramStart"/>
-      <w:r>
-        <w:rPr>
-          <w:sz w:val="32"/>
-          <w:szCs w:val="32"/>
-          <w:lang w:val="en-US"/>
-        </w:rPr>
-        <w:t>tr</w:t>
-      </w:r>
-      <w:proofErr w:type="spellEnd"/>
-      <w:proofErr w:type="gramEnd"/>
-      <w:r>
-        <w:rPr>
-          <w:sz w:val="32"/>
-          <w:szCs w:val="32"/>
-          <w:lang w:val="en-US"/>
-        </w:rPr>
-        <w:t>&gt;</w:t>
-      </w:r>
-      <w:r>
-        <w:rPr>
-          <w:sz w:val="32"/>
-          <w:szCs w:val="32"/>
-          <w:lang w:val="en-US"/>
-        </w:rPr>
-        <w:tab/>
-      </w:r>
-      <w:r>
-        <w:rPr>
-          <w:sz w:val="32"/>
-          <w:szCs w:val="32"/>
-          <w:lang w:val="en-US"/>
-        </w:rPr>
-        <w:tab/>
-      </w:r>
-      <w:r>
-        <w:rPr>
-          <w:sz w:val="32"/>
-          <w:szCs w:val="32"/>
-          <w:lang w:val="en-US"/>
-        </w:rPr>
-        <w:tab/>
-        <w:t xml:space="preserve"> </w:t>
-      </w:r>
-      <w:r>
-        <w:rPr>
-          <w:sz w:val="32"/>
-          <w:szCs w:val="32"/>
-          <w:lang w:val="en-US"/>
-        </w:rPr>
-        <w:sym w:font="Wingdings" w:char="F0E0"/>
-      </w:r>
-      <w:r>
-        <w:rPr>
-          <w:sz w:val="32"/>
-          <w:szCs w:val="32"/>
-          <w:lang w:val="en-US"/>
-        </w:rPr>
-        <w:t xml:space="preserve"> Table row</w:t>
+          <w:sz w:val="32"/>
+          <w:szCs w:val="32"/>
+          <w:lang w:val="en-US"/>
+        </w:rPr>
+        <w:t xml:space="preserve">&gt; </w:t>
       </w:r>
     </w:p>
     <w:p>
@@ -5329,7 +5436,6 @@
         <w:tab/>
         <w:t>&lt;</w:t>
       </w:r>
-      <w:proofErr w:type="spellStart"/>
       <w:proofErr w:type="gramStart"/>
       <w:r>
         <w:rPr>
@@ -5337,9 +5443,8 @@
           <w:szCs w:val="32"/>
           <w:lang w:val="en-US"/>
         </w:rPr>
-        <w:t>th</w:t>
-      </w:r>
-      <w:proofErr w:type="spellEnd"/>
+        <w:t>td</w:t>
+      </w:r>
       <w:proofErr w:type="gramEnd"/>
       <w:r>
         <w:rPr>
@@ -5356,7 +5461,15 @@
           <w:szCs w:val="32"/>
           <w:lang w:val="en-US"/>
         </w:rPr>
-        <w:t xml:space="preserve">Name </w:t>
+        <w:t>John</w:t>
+      </w:r>
+      <w:r>
+        <w:rPr>
+          <w:sz w:val="32"/>
+          <w:szCs w:val="32"/>
+          <w:lang w:val="en-US"/>
+        </w:rPr>
+        <w:t xml:space="preserve"> </w:t>
       </w:r>
       <w:r>
         <w:rPr>
@@ -5372,6 +5485,14 @@
           <w:szCs w:val="32"/>
           <w:lang w:val="en-US"/>
         </w:rPr>
+        <w:tab/>
+      </w:r>
+      <w:r>
+        <w:rPr>
+          <w:sz w:val="32"/>
+          <w:szCs w:val="32"/>
+          <w:lang w:val="en-US"/>
+        </w:rPr>
         <w:sym w:font="Wingdings" w:char="F0E0"/>
       </w:r>
       <w:r>
@@ -5380,98 +5501,14 @@
           <w:szCs w:val="32"/>
           <w:lang w:val="en-US"/>
         </w:rPr>
-        <w:t xml:space="preserve"> Table Headings</w:t>
-      </w:r>
-    </w:p>
-    <w:p>
-      <w:pPr>
-        <w:ind w:left="360" w:firstLine="348"/>
-        <w:rPr>
-          <w:sz w:val="32"/>
-          <w:szCs w:val="32"/>
-          <w:lang w:val="en-US"/>
-        </w:rPr>
-      </w:pPr>
-      <w:r>
-        <w:rPr>
-          <w:sz w:val="32"/>
-          <w:szCs w:val="32"/>
-          <w:lang w:val="en-US"/>
-        </w:rPr>
-        <w:t>&lt;</w:t>
-      </w:r>
-      <w:proofErr w:type="spellStart"/>
-      <w:proofErr w:type="gramStart"/>
-      <w:r>
-        <w:rPr>
-          <w:sz w:val="32"/>
-          <w:szCs w:val="32"/>
-          <w:lang w:val="en-US"/>
-        </w:rPr>
-        <w:t>th</w:t>
-      </w:r>
-      <w:proofErr w:type="spellEnd"/>
-      <w:proofErr w:type="gramEnd"/>
-      <w:r>
-        <w:rPr>
-          <w:sz w:val="32"/>
-          <w:szCs w:val="32"/>
-          <w:lang w:val="en-US"/>
-        </w:rPr>
-        <w:t xml:space="preserve">&gt; </w:t>
-      </w:r>
-      <w:r>
-        <w:rPr>
-          <w:b/>
-          <w:sz w:val="32"/>
-          <w:szCs w:val="32"/>
-          <w:lang w:val="en-US"/>
-        </w:rPr>
-        <w:t>Age</w:t>
+        <w:t xml:space="preserve"> Table Data</w:t>
       </w:r>
     </w:p>
     <w:p>
       <w:pPr>
         <w:ind w:left="360"/>
         <w:rPr>
-          <w:sz w:val="32"/>
-          <w:szCs w:val="32"/>
-          <w:lang w:val="en-US"/>
-        </w:rPr>
-      </w:pPr>
-      <w:r>
-        <w:rPr>
-          <w:sz w:val="32"/>
-          <w:szCs w:val="32"/>
-          <w:lang w:val="en-US"/>
-        </w:rPr>
-        <w:t>&lt;</w:t>
-      </w:r>
-      <w:proofErr w:type="spellStart"/>
-      <w:proofErr w:type="gramStart"/>
-      <w:r>
-        <w:rPr>
-          <w:sz w:val="32"/>
-          <w:szCs w:val="32"/>
-          <w:lang w:val="en-US"/>
-        </w:rPr>
-        <w:t>tr</w:t>
-      </w:r>
-      <w:proofErr w:type="spellEnd"/>
-      <w:proofErr w:type="gramEnd"/>
-      <w:r>
-        <w:rPr>
-          <w:sz w:val="32"/>
-          <w:szCs w:val="32"/>
-          <w:lang w:val="en-US"/>
-        </w:rPr>
-        <w:t xml:space="preserve">&gt; </w:t>
-      </w:r>
-    </w:p>
-    <w:p>
-      <w:pPr>
-        <w:ind w:left="360"/>
-        <w:rPr>
+          <w:b/>
           <w:sz w:val="32"/>
           <w:szCs w:val="32"/>
           <w:lang w:val="en-US"/>
@@ -5511,108 +5548,6 @@
           <w:szCs w:val="32"/>
           <w:lang w:val="en-US"/>
         </w:rPr>
-        <w:t>John</w:t>
-      </w:r>
-      <w:r>
-        <w:rPr>
-          <w:sz w:val="32"/>
-          <w:szCs w:val="32"/>
-          <w:lang w:val="en-US"/>
-        </w:rPr>
-        <w:t xml:space="preserve"> </w:t>
-      </w:r>
-      <w:r>
-        <w:rPr>
-          <w:sz w:val="32"/>
-          <w:szCs w:val="32"/>
-          <w:lang w:val="en-US"/>
-        </w:rPr>
-        <w:tab/>
-      </w:r>
-      <w:r>
-        <w:rPr>
-          <w:sz w:val="32"/>
-          <w:szCs w:val="32"/>
-          <w:lang w:val="en-US"/>
-        </w:rPr>
-        <w:tab/>
-      </w:r>
-      <w:r>
-        <w:rPr>
-          <w:sz w:val="32"/>
-          <w:szCs w:val="32"/>
-          <w:lang w:val="en-US"/>
-        </w:rPr>
-        <w:sym w:font="Wingdings" w:char="F0E0"/>
-      </w:r>
-      <w:r>
-        <w:rPr>
-          <w:sz w:val="32"/>
-          <w:szCs w:val="32"/>
-          <w:lang w:val="en-US"/>
-        </w:rPr>
-        <w:t xml:space="preserve"> Table Data</w:t>
-      </w:r>
-    </w:p>
-    <w:p>
-      <w:pPr>
-        <w:ind w:left="360"/>
-        <w:rPr>
-          <w:b/>
-          <w:sz w:val="32"/>
-          <w:szCs w:val="32"/>
-          <w:lang w:val="en-US"/>
-        </w:rPr>
-      </w:pPr>
-      <w:r>
-        <w:rPr>
-          <w:sz w:val="32"/>
-          <w:szCs w:val="32"/>
-          <w:lang w:val="en-US"/>
-        </w:rPr>
-        <w:tab/>
-      </w:r>
-      <w:r>
-        <w:rPr>
-          <w:sz w:val="32"/>
-          <w:szCs w:val="32"/>
-          <w:lang w:val="en-US"/>
-        </w:rPr>
-        <w:t>&lt;</w:t>
-      </w:r>
-      <w:proofErr w:type="gramStart"/>
-      <w:r>
-        <w:rPr>
-          <w:sz w:val="32"/>
-          <w:szCs w:val="32"/>
-          <w:lang w:val="en-US"/>
-        </w:rPr>
-        <w:t>td</w:t>
-      </w:r>
-      <w:proofErr w:type="gramEnd"/>
-      <w:r>
-        <w:rPr>
-          <w:sz w:val="32"/>
-          <w:szCs w:val="32"/>
-          <w:lang w:val="en-US"/>
-        </w:rPr>
-        <w:t>&gt;</w:t>
-      </w:r>
-      <w:r>
-        <w:rPr>
-          <w:sz w:val="32"/>
-          <w:szCs w:val="32"/>
-          <w:lang w:val="en-US"/>
-        </w:rPr>
-        <w:t xml:space="preserve"> </w:t>
-      </w:r>
-      <w:r>
-        <w:rPr>
-          <w:b/>
-          <w:sz w:val="32"/>
-          <w:szCs w:val="32"/>
-          <w:lang w:val="en-US"/>
-        </w:rPr>
         <w:t>Peter</w:t>
       </w:r>
     </w:p>
@@ -5795,6 +5730,17 @@
         </w:rPr>
         <w:t>:</w:t>
       </w:r>
+    </w:p>
+    <w:p>
+      <w:pPr>
+        <w:rPr>
+          <w:b/>
+          <w:sz w:val="32"/>
+          <w:szCs w:val="32"/>
+          <w:u w:val="single"/>
+          <w:lang w:val="en-US"/>
+        </w:rPr>
+      </w:pPr>
     </w:p>
     <w:p>
       <w:pPr>
@@ -6594,24 +6540,17 @@
         <w:rPr>
           <w:sz w:val="32"/>
           <w:szCs w:val="32"/>
-        </w:rPr>
-      </w:pPr>
-      <w:r>
-        <w:rPr>
-          <w:sz w:val="32"/>
-          <w:szCs w:val="32"/>
-        </w:rPr>
-        <w:t xml:space="preserve">&lt;p&gt; </w:t>
-      </w:r>
-      <w:proofErr w:type="spellStart"/>
-      <w:r>
-        <w:rPr>
-          <w:sz w:val="32"/>
-          <w:szCs w:val="32"/>
-        </w:rPr>
-        <w:t>Password</w:t>
-      </w:r>
-      <w:proofErr w:type="spellEnd"/>
+          <w:lang w:val="en-US"/>
+        </w:rPr>
+      </w:pPr>
+      <w:r>
+        <w:rPr>
+          <w:sz w:val="32"/>
+          <w:szCs w:val="32"/>
+          <w:lang w:val="en-US"/>
+        </w:rPr>
+        <w:t>&lt;p&gt; Password</w:t>
+      </w:r>
     </w:p>
     <w:p>
       <w:pPr>
@@ -6715,7 +6654,6 @@
           <w:szCs w:val="32"/>
           <w:lang w:val="en-US"/>
         </w:rPr>
-        <w:lastRenderedPageBreak/>
         <w:t>Textarea</w:t>
       </w:r>
       <w:proofErr w:type="spellEnd"/>
@@ -6793,15 +6731,6 @@
           <w:lang w:val="en-US"/>
         </w:rPr>
       </w:pPr>
-    </w:p>
-    <w:p>
-      <w:pPr>
-        <w:rPr>
-          <w:sz w:val="32"/>
-          <w:szCs w:val="32"/>
-          <w:lang w:val="en-US"/>
-        </w:rPr>
-      </w:pPr>
       <w:r>
         <w:rPr>
           <w:sz w:val="32"/>
@@ -6916,31 +6845,45 @@
         <w:rPr>
           <w:sz w:val="32"/>
           <w:szCs w:val="32"/>
-          <w:lang w:val="en-US"/>
-        </w:rPr>
-      </w:pPr>
-      <w:r>
-        <w:rPr>
-          <w:sz w:val="32"/>
-          <w:szCs w:val="32"/>
-          <w:lang w:val="en-US"/>
-        </w:rPr>
-        <w:t>&lt;input type=”</w:t>
-      </w:r>
-      <w:r>
-        <w:rPr>
-          <w:b/>
-          <w:sz w:val="32"/>
-          <w:szCs w:val="32"/>
-          <w:lang w:val="en-US"/>
+        </w:rPr>
+      </w:pPr>
+      <w:r>
+        <w:rPr>
+          <w:sz w:val="32"/>
+          <w:szCs w:val="32"/>
+        </w:rPr>
+        <w:t xml:space="preserve">&lt;input </w:t>
+      </w:r>
+      <w:proofErr w:type="spellStart"/>
+      <w:r>
+        <w:rPr>
+          <w:sz w:val="32"/>
+          <w:szCs w:val="32"/>
+        </w:rPr>
+        <w:t>type</w:t>
+      </w:r>
+      <w:proofErr w:type="spellEnd"/>
+      <w:proofErr w:type="gramStart"/>
+      <w:r>
+        <w:rPr>
+          <w:sz w:val="32"/>
+          <w:szCs w:val="32"/>
+        </w:rPr>
+        <w:t>=”</w:t>
+      </w:r>
+      <w:r>
+        <w:rPr>
+          <w:b/>
+          <w:sz w:val="32"/>
+          <w:szCs w:val="32"/>
         </w:rPr>
         <w:t>radio</w:t>
       </w:r>
-      <w:r>
-        <w:rPr>
-          <w:sz w:val="32"/>
-          <w:szCs w:val="32"/>
-          <w:lang w:val="en-US"/>
+      <w:proofErr w:type="gramEnd"/>
+      <w:r>
+        <w:rPr>
+          <w:sz w:val="32"/>
+          <w:szCs w:val="32"/>
         </w:rPr>
         <w:t>”</w:t>
       </w:r>
@@ -6948,32 +6891,30 @@
         <w:rPr>
           <w:sz w:val="32"/>
           <w:szCs w:val="32"/>
-          <w:lang w:val="en-US"/>
         </w:rPr>
         <w:t xml:space="preserve"> </w:t>
       </w:r>
-      <w:r>
-        <w:rPr>
-          <w:sz w:val="32"/>
-          <w:szCs w:val="32"/>
-          <w:lang w:val="en-US"/>
-        </w:rPr>
-        <w:t>v</w:t>
-      </w:r>
-      <w:r>
-        <w:rPr>
-          <w:sz w:val="32"/>
-          <w:szCs w:val="32"/>
-          <w:lang w:val="en-US"/>
-        </w:rPr>
-        <w:t>alue=”</w:t>
-      </w:r>
-      <w:proofErr w:type="spellStart"/>
-      <w:r>
-        <w:rPr>
-          <w:sz w:val="32"/>
-          <w:szCs w:val="32"/>
-          <w:lang w:val="en-US"/>
+      <w:proofErr w:type="spellStart"/>
+      <w:r>
+        <w:rPr>
+          <w:sz w:val="32"/>
+          <w:szCs w:val="32"/>
+        </w:rPr>
+        <w:t>value</w:t>
+      </w:r>
+      <w:proofErr w:type="spellEnd"/>
+      <w:r>
+        <w:rPr>
+          <w:sz w:val="32"/>
+          <w:szCs w:val="32"/>
+        </w:rPr>
+        <w:t>=”</w:t>
+      </w:r>
+      <w:proofErr w:type="spellStart"/>
+      <w:r>
+        <w:rPr>
+          <w:sz w:val="32"/>
+          <w:szCs w:val="32"/>
         </w:rPr>
         <w:t>Javascript</w:t>
       </w:r>
@@ -6982,7 +6923,6 @@
         <w:rPr>
           <w:sz w:val="32"/>
           <w:szCs w:val="32"/>
-          <w:lang w:val="en-US"/>
         </w:rPr>
         <w:t>“</w:t>
       </w:r>
@@ -6990,7 +6930,6 @@
         <w:rPr>
           <w:sz w:val="32"/>
           <w:szCs w:val="32"/>
-          <w:lang w:val="en-US"/>
         </w:rPr>
         <w:t xml:space="preserve">&gt; </w:t>
       </w:r>
@@ -7000,7 +6939,6 @@
           <w:b/>
           <w:sz w:val="32"/>
           <w:szCs w:val="32"/>
-          <w:lang w:val="en-US"/>
         </w:rPr>
         <w:t>Javascript</w:t>
       </w:r>
@@ -7012,31 +6950,45 @@
           <w:b/>
           <w:sz w:val="32"/>
           <w:szCs w:val="32"/>
-          <w:lang w:val="en-US"/>
-        </w:rPr>
-      </w:pPr>
-      <w:r>
-        <w:rPr>
-          <w:sz w:val="32"/>
-          <w:szCs w:val="32"/>
-          <w:lang w:val="en-US"/>
-        </w:rPr>
-        <w:t>&lt;input type=”</w:t>
-      </w:r>
-      <w:r>
-        <w:rPr>
-          <w:b/>
-          <w:sz w:val="32"/>
-          <w:szCs w:val="32"/>
-          <w:lang w:val="en-US"/>
+        </w:rPr>
+      </w:pPr>
+      <w:r>
+        <w:rPr>
+          <w:sz w:val="32"/>
+          <w:szCs w:val="32"/>
+        </w:rPr>
+        <w:t xml:space="preserve">&lt;input </w:t>
+      </w:r>
+      <w:proofErr w:type="spellStart"/>
+      <w:r>
+        <w:rPr>
+          <w:sz w:val="32"/>
+          <w:szCs w:val="32"/>
+        </w:rPr>
+        <w:t>type</w:t>
+      </w:r>
+      <w:proofErr w:type="spellEnd"/>
+      <w:proofErr w:type="gramStart"/>
+      <w:r>
+        <w:rPr>
+          <w:sz w:val="32"/>
+          <w:szCs w:val="32"/>
+        </w:rPr>
+        <w:t>=”</w:t>
+      </w:r>
+      <w:r>
+        <w:rPr>
+          <w:b/>
+          <w:sz w:val="32"/>
+          <w:szCs w:val="32"/>
         </w:rPr>
         <w:t>radio</w:t>
       </w:r>
-      <w:r>
-        <w:rPr>
-          <w:sz w:val="32"/>
-          <w:szCs w:val="32"/>
-          <w:lang w:val="en-US"/>
+      <w:proofErr w:type="gramEnd"/>
+      <w:r>
+        <w:rPr>
+          <w:sz w:val="32"/>
+          <w:szCs w:val="32"/>
         </w:rPr>
         <w:t>”</w:t>
       </w:r>
@@ -7044,15 +6996,29 @@
         <w:rPr>
           <w:sz w:val="32"/>
           <w:szCs w:val="32"/>
-          <w:lang w:val="en-US"/>
-        </w:rPr>
-        <w:t xml:space="preserve"> value =”Python”</w:t>
-      </w:r>
-      <w:r>
-        <w:rPr>
-          <w:sz w:val="32"/>
-          <w:szCs w:val="32"/>
-          <w:lang w:val="en-US"/>
+        </w:rPr>
+        <w:t xml:space="preserve"> </w:t>
+      </w:r>
+      <w:proofErr w:type="spellStart"/>
+      <w:r>
+        <w:rPr>
+          <w:sz w:val="32"/>
+          <w:szCs w:val="32"/>
+        </w:rPr>
+        <w:t>value</w:t>
+      </w:r>
+      <w:proofErr w:type="spellEnd"/>
+      <w:r>
+        <w:rPr>
+          <w:sz w:val="32"/>
+          <w:szCs w:val="32"/>
+        </w:rPr>
+        <w:t xml:space="preserve"> =”Python”</w:t>
+      </w:r>
+      <w:r>
+        <w:rPr>
+          <w:sz w:val="32"/>
+          <w:szCs w:val="32"/>
         </w:rPr>
         <w:t xml:space="preserve">&gt; </w:t>
       </w:r>
@@ -7061,7 +7027,6 @@
           <w:b/>
           <w:sz w:val="32"/>
           <w:szCs w:val="32"/>
-          <w:lang w:val="en-US"/>
         </w:rPr>
         <w:t>Python</w:t>
       </w:r>
@@ -7078,7 +7043,6 @@
           <w:b/>
           <w:sz w:val="32"/>
           <w:szCs w:val="32"/>
-          <w:lang w:val="en-US"/>
         </w:rPr>
         <w:tab/>
       </w:r>
@@ -7501,23 +7465,7 @@
           <w:szCs w:val="32"/>
           <w:lang w:val="en-US"/>
         </w:rPr>
-        <w:t xml:space="preserve"> value=” ”</w:t>
-      </w:r>
-      <w:r>
-        <w:rPr>
-          <w:sz w:val="32"/>
-          <w:szCs w:val="32"/>
-          <w:lang w:val="en-US"/>
-        </w:rPr>
-        <w:t>&gt; Python</w:t>
-      </w:r>
-      <w:r>
-        <w:rPr>
-          <w:sz w:val="32"/>
-          <w:szCs w:val="32"/>
-          <w:lang w:val="en-US"/>
-        </w:rPr>
-        <w:t xml:space="preserve"> &lt;/option&gt;</w:t>
+        <w:t xml:space="preserve"> value=” ”&gt; Python &lt;/option&gt;</w:t>
       </w:r>
     </w:p>
     <w:p>
@@ -7610,156 +7558,504 @@
           <w:b/>
           <w:sz w:val="32"/>
           <w:szCs w:val="32"/>
-        </w:rPr>
-      </w:pPr>
-      <w:r>
-        <w:rPr>
-          <w:b/>
-          <w:sz w:val="32"/>
-          <w:szCs w:val="32"/>
+          <w:u w:val="single"/>
+        </w:rPr>
+      </w:pPr>
+      <w:proofErr w:type="spellStart"/>
+      <w:r>
+        <w:rPr>
+          <w:b/>
+          <w:sz w:val="32"/>
+          <w:szCs w:val="32"/>
+          <w:u w:val="single"/>
         </w:rPr>
         <w:lastRenderedPageBreak/>
-        <w:t xml:space="preserve">2.09.30s </w:t>
-      </w:r>
-      <w:r>
-        <w:rPr>
-          <w:b/>
-          <w:sz w:val="32"/>
-          <w:szCs w:val="32"/>
+        <w:t>Prettier</w:t>
+      </w:r>
+      <w:proofErr w:type="spellEnd"/>
+      <w:r>
+        <w:rPr>
+          <w:b/>
+          <w:sz w:val="32"/>
+          <w:szCs w:val="32"/>
+          <w:u w:val="single"/>
+        </w:rPr>
+        <w:t xml:space="preserve"> and </w:t>
+      </w:r>
+      <w:proofErr w:type="spellStart"/>
+      <w:r>
+        <w:rPr>
+          <w:b/>
+          <w:sz w:val="32"/>
+          <w:szCs w:val="32"/>
+          <w:u w:val="single"/>
+        </w:rPr>
+        <w:t>format</w:t>
+      </w:r>
+      <w:proofErr w:type="spellEnd"/>
+      <w:r>
+        <w:rPr>
+          <w:b/>
+          <w:sz w:val="32"/>
+          <w:szCs w:val="32"/>
+          <w:u w:val="single"/>
+        </w:rPr>
+        <w:t>:</w:t>
+      </w:r>
+    </w:p>
+    <w:p>
+      <w:pPr>
+        <w:rPr>
+          <w:sz w:val="32"/>
+          <w:szCs w:val="32"/>
+          <w:lang w:val="en-US"/>
+        </w:rPr>
+      </w:pPr>
+      <w:r>
+        <w:rPr>
+          <w:sz w:val="32"/>
+          <w:szCs w:val="32"/>
+          <w:lang w:val="en-US"/>
+        </w:rPr>
+        <w:t xml:space="preserve">We can install an </w:t>
+      </w:r>
+      <w:proofErr w:type="spellStart"/>
+      <w:r>
+        <w:rPr>
+          <w:sz w:val="32"/>
+          <w:szCs w:val="32"/>
+          <w:lang w:val="en-US"/>
+        </w:rPr>
+        <w:t>extensión</w:t>
+      </w:r>
+      <w:proofErr w:type="spellEnd"/>
+      <w:r>
+        <w:rPr>
+          <w:sz w:val="32"/>
+          <w:szCs w:val="32"/>
+          <w:lang w:val="en-US"/>
+        </w:rPr>
+        <w:t xml:space="preserve"> to use the formatting function</w:t>
+      </w:r>
+      <w:r>
+        <w:rPr>
+          <w:sz w:val="32"/>
+          <w:szCs w:val="32"/>
+          <w:lang w:val="en-US"/>
+        </w:rPr>
+        <w:t xml:space="preserve">: Prettier Code </w:t>
+      </w:r>
+      <w:r>
+        <w:rPr>
+          <w:sz w:val="32"/>
+          <w:szCs w:val="32"/>
+          <w:lang w:val="en-US"/>
         </w:rPr>
         <w:sym w:font="Wingdings" w:char="F0E0"/>
       </w:r>
       <w:r>
         <w:rPr>
-          <w:b/>
-          <w:sz w:val="32"/>
-          <w:szCs w:val="32"/>
-        </w:rPr>
-        <w:t xml:space="preserve"> </w:t>
-      </w:r>
-      <w:r>
-        <w:rPr>
-          <w:b/>
-          <w:sz w:val="32"/>
-          <w:szCs w:val="32"/>
-        </w:rPr>
-        <w:t xml:space="preserve">Llegamos hasta aquí: </w:t>
-      </w:r>
-      <w:proofErr w:type="spellStart"/>
-      <w:r>
-        <w:rPr>
-          <w:b/>
-          <w:sz w:val="32"/>
-          <w:szCs w:val="32"/>
-        </w:rPr>
-        <w:t>Prettier</w:t>
-      </w:r>
-      <w:proofErr w:type="spellEnd"/>
-      <w:r>
-        <w:rPr>
-          <w:b/>
-          <w:sz w:val="32"/>
-          <w:szCs w:val="32"/>
-        </w:rPr>
-        <w:t xml:space="preserve"> and format</w:t>
+          <w:sz w:val="32"/>
+          <w:szCs w:val="32"/>
+          <w:lang w:val="en-US"/>
+        </w:rPr>
+        <w:t xml:space="preserve"> Whenever I Save it will automatically format it to make it prettier and understandable.</w:t>
+      </w:r>
+    </w:p>
+    <w:p>
+      <w:pPr>
+        <w:rPr>
+          <w:sz w:val="32"/>
+          <w:szCs w:val="32"/>
+          <w:lang w:val="en-US"/>
+        </w:rPr>
+      </w:pPr>
+      <w:r>
+        <w:rPr>
+          <w:sz w:val="32"/>
+          <w:szCs w:val="32"/>
+          <w:lang w:val="en-US"/>
+        </w:rPr>
+        <w:t xml:space="preserve">File -&gt; Preferences -&gt; search </w:t>
+      </w:r>
+      <w:proofErr w:type="gramStart"/>
+      <w:r>
+        <w:rPr>
+          <w:sz w:val="32"/>
+          <w:szCs w:val="32"/>
+          <w:lang w:val="en-US"/>
+        </w:rPr>
+        <w:t>for :</w:t>
+      </w:r>
+      <w:proofErr w:type="gramEnd"/>
+      <w:r>
+        <w:rPr>
+          <w:sz w:val="32"/>
+          <w:szCs w:val="32"/>
+          <w:lang w:val="en-US"/>
+        </w:rPr>
+        <w:t xml:space="preserve"> Format On (type/save)</w:t>
+      </w:r>
+    </w:p>
+    <w:p>
+      <w:pPr>
+        <w:rPr>
+          <w:sz w:val="32"/>
+          <w:szCs w:val="32"/>
+          <w:lang w:val="en-US"/>
+        </w:rPr>
+      </w:pPr>
+    </w:p>
+    <w:p>
+      <w:pPr>
+        <w:rPr>
+          <w:b/>
+          <w:sz w:val="32"/>
+          <w:szCs w:val="32"/>
+          <w:u w:val="single"/>
+          <w:lang w:val="en-US"/>
+        </w:rPr>
+      </w:pPr>
+      <w:r>
+        <w:rPr>
+          <w:b/>
+          <w:sz w:val="32"/>
+          <w:szCs w:val="32"/>
+          <w:u w:val="single"/>
+          <w:lang w:val="en-US"/>
+        </w:rPr>
+        <w:t>Keyboard Shortcuts:</w:t>
+      </w:r>
+    </w:p>
+    <w:p>
+      <w:pPr>
+        <w:rPr>
+          <w:sz w:val="32"/>
+          <w:szCs w:val="32"/>
+          <w:lang w:val="en-US"/>
+        </w:rPr>
+      </w:pPr>
+      <w:r>
+        <w:rPr>
+          <w:sz w:val="32"/>
+          <w:szCs w:val="32"/>
+          <w:lang w:val="en-US"/>
+        </w:rPr>
+        <w:t>Look the JPG for windows shortcuts.</w:t>
+      </w:r>
+    </w:p>
+    <w:p>
+      <w:pPr>
+        <w:rPr>
+          <w:sz w:val="32"/>
+          <w:szCs w:val="32"/>
+          <w:lang w:val="en-US"/>
+        </w:rPr>
+      </w:pPr>
+      <w:r>
+        <w:rPr>
+          <w:sz w:val="32"/>
+          <w:szCs w:val="32"/>
+          <w:lang w:val="en-US"/>
+        </w:rPr>
+        <w:t xml:space="preserve">Most </w:t>
+      </w:r>
+      <w:proofErr w:type="spellStart"/>
+      <w:proofErr w:type="gramStart"/>
+      <w:r>
+        <w:rPr>
+          <w:sz w:val="32"/>
+          <w:szCs w:val="32"/>
+          <w:lang w:val="en-US"/>
+        </w:rPr>
+        <w:t>importants</w:t>
+      </w:r>
+      <w:proofErr w:type="spellEnd"/>
+      <w:r>
+        <w:rPr>
+          <w:sz w:val="32"/>
+          <w:szCs w:val="32"/>
+          <w:lang w:val="en-US"/>
+        </w:rPr>
+        <w:t xml:space="preserve"> :</w:t>
+      </w:r>
+      <w:proofErr w:type="gramEnd"/>
+    </w:p>
+    <w:p>
+      <w:pPr>
+        <w:pStyle w:val="Prrafodelista"/>
+        <w:numPr>
+          <w:ilvl w:val="0"/>
+          <w:numId w:val="10"/>
+        </w:numPr>
+        <w:rPr>
+          <w:sz w:val="32"/>
+          <w:szCs w:val="32"/>
+          <w:lang w:val="en-US"/>
+        </w:rPr>
+      </w:pPr>
+      <w:r>
+        <w:rPr>
+          <w:sz w:val="32"/>
+          <w:szCs w:val="32"/>
+          <w:lang w:val="en-US"/>
+        </w:rPr>
+        <w:t>Ctrl + Z : Undo</w:t>
+      </w:r>
+    </w:p>
+    <w:p>
+      <w:pPr>
+        <w:pStyle w:val="Prrafodelista"/>
+        <w:numPr>
+          <w:ilvl w:val="0"/>
+          <w:numId w:val="10"/>
+        </w:numPr>
+        <w:rPr>
+          <w:sz w:val="32"/>
+          <w:szCs w:val="32"/>
+          <w:lang w:val="en-US"/>
+        </w:rPr>
+      </w:pPr>
+      <w:r>
+        <w:rPr>
+          <w:sz w:val="32"/>
+          <w:szCs w:val="32"/>
+          <w:lang w:val="en-US"/>
+        </w:rPr>
+        <w:t>Alt + Click : Multiple Cursors</w:t>
+      </w:r>
+    </w:p>
+    <w:p>
+      <w:pPr>
+        <w:pStyle w:val="Prrafodelista"/>
+        <w:numPr>
+          <w:ilvl w:val="0"/>
+          <w:numId w:val="10"/>
+        </w:numPr>
+        <w:rPr>
+          <w:sz w:val="32"/>
+          <w:szCs w:val="32"/>
+          <w:lang w:val="en-US"/>
+        </w:rPr>
+      </w:pPr>
+      <w:r>
+        <w:rPr>
+          <w:sz w:val="32"/>
+          <w:szCs w:val="32"/>
+          <w:lang w:val="en-US"/>
+        </w:rPr>
+        <w:t>Ctrl + I : Select whole Line</w:t>
+      </w:r>
+    </w:p>
+    <w:p>
+      <w:pPr>
+        <w:pStyle w:val="Prrafodelista"/>
+        <w:numPr>
+          <w:ilvl w:val="0"/>
+          <w:numId w:val="10"/>
+        </w:numPr>
+        <w:rPr>
+          <w:sz w:val="32"/>
+          <w:szCs w:val="32"/>
+          <w:lang w:val="en-US"/>
+        </w:rPr>
+      </w:pPr>
+      <w:r>
+        <w:rPr>
+          <w:sz w:val="32"/>
+          <w:szCs w:val="32"/>
+          <w:lang w:val="en-US"/>
+        </w:rPr>
+        <w:t>Alt + &lt;- or -&gt; arrows :</w:t>
+      </w:r>
+      <w:r>
+        <w:rPr>
+          <w:sz w:val="32"/>
+          <w:szCs w:val="32"/>
+          <w:lang w:val="en-US"/>
+        </w:rPr>
+        <w:t xml:space="preserve"> Navigate Tabs</w:t>
+      </w:r>
+    </w:p>
+    <w:p>
+      <w:pPr>
+        <w:pStyle w:val="Prrafodelista"/>
+        <w:numPr>
+          <w:ilvl w:val="0"/>
+          <w:numId w:val="10"/>
+        </w:numPr>
+        <w:rPr>
+          <w:sz w:val="32"/>
+          <w:szCs w:val="32"/>
+          <w:lang w:val="en-US"/>
+        </w:rPr>
+      </w:pPr>
+      <w:r>
+        <w:rPr>
+          <w:sz w:val="32"/>
+          <w:szCs w:val="32"/>
+          <w:lang w:val="en-US"/>
+        </w:rPr>
+        <w:t>Ctrl +up down arrows : Start or End document</w:t>
+      </w:r>
+    </w:p>
+    <w:p>
+      <w:pPr>
+        <w:pStyle w:val="Prrafodelista"/>
+        <w:numPr>
+          <w:ilvl w:val="0"/>
+          <w:numId w:val="10"/>
+        </w:numPr>
+        <w:rPr>
+          <w:sz w:val="32"/>
+          <w:szCs w:val="32"/>
+          <w:lang w:val="en-US"/>
+        </w:rPr>
+      </w:pPr>
+      <w:r>
+        <w:rPr>
+          <w:sz w:val="32"/>
+          <w:szCs w:val="32"/>
+          <w:lang w:val="en-US"/>
+        </w:rPr>
+        <w:t>Ctrl + } : Comment Line or Start a comment</w:t>
+      </w:r>
+    </w:p>
+    <w:p>
+      <w:pPr>
+        <w:pStyle w:val="Prrafodelista"/>
+        <w:numPr>
+          <w:ilvl w:val="0"/>
+          <w:numId w:val="10"/>
+        </w:numPr>
+        <w:rPr>
+          <w:sz w:val="32"/>
+          <w:szCs w:val="32"/>
+          <w:lang w:val="en-US"/>
+        </w:rPr>
+      </w:pPr>
+      <w:r>
+        <w:rPr>
+          <w:sz w:val="32"/>
+          <w:szCs w:val="32"/>
+          <w:lang w:val="en-US"/>
+        </w:rPr>
+        <w:t xml:space="preserve">Shift + Alt + up down : Copy line </w:t>
+      </w:r>
+    </w:p>
+    <w:p>
+      <w:pPr>
+        <w:pStyle w:val="Prrafodelista"/>
+        <w:numPr>
+          <w:ilvl w:val="0"/>
+          <w:numId w:val="10"/>
+        </w:numPr>
+        <w:rPr>
+          <w:sz w:val="32"/>
+          <w:szCs w:val="32"/>
+          <w:lang w:val="en-US"/>
+        </w:rPr>
+      </w:pPr>
+      <w:r>
+        <w:rPr>
+          <w:sz w:val="32"/>
+          <w:szCs w:val="32"/>
+          <w:lang w:val="en-US"/>
+        </w:rPr>
+        <w:t>Alt + up down: Move the line up or down</w:t>
+      </w:r>
+    </w:p>
+    <w:p>
+      <w:pPr>
+        <w:rPr>
+          <w:sz w:val="32"/>
+          <w:szCs w:val="32"/>
+          <w:lang w:val="en-US"/>
+        </w:rPr>
+      </w:pPr>
+    </w:p>
+    <w:p>
+      <w:pPr>
+        <w:rPr>
+          <w:b/>
+          <w:sz w:val="32"/>
+          <w:szCs w:val="32"/>
+          <w:u w:val="single"/>
+          <w:lang w:val="en-US"/>
+        </w:rPr>
+      </w:pPr>
+      <w:r>
+        <w:rPr>
+          <w:b/>
+          <w:sz w:val="32"/>
+          <w:szCs w:val="32"/>
+          <w:u w:val="single"/>
+          <w:lang w:val="en-US"/>
+        </w:rPr>
+        <w:t>First Project HTML:</w:t>
+      </w:r>
+    </w:p>
+    <w:p>
+      <w:pPr>
+        <w:pStyle w:val="Prrafodelista"/>
+        <w:numPr>
+          <w:ilvl w:val="0"/>
+          <w:numId w:val="11"/>
+        </w:numPr>
+        <w:rPr>
+          <w:sz w:val="32"/>
+          <w:szCs w:val="32"/>
+          <w:lang w:val="en-US"/>
+        </w:rPr>
+      </w:pPr>
+      <w:r>
+        <w:rPr>
+          <w:sz w:val="32"/>
+          <w:szCs w:val="32"/>
+          <w:lang w:val="en-US"/>
+        </w:rPr>
+        <w:t>Create some Folder Structure:</w:t>
+      </w:r>
+    </w:p>
+    <w:p>
+      <w:pPr>
+        <w:rPr>
+          <w:sz w:val="32"/>
+          <w:szCs w:val="32"/>
+          <w:lang w:val="en-US"/>
+        </w:rPr>
+      </w:pPr>
+      <w:r>
+        <w:rPr>
+          <w:sz w:val="32"/>
+          <w:szCs w:val="32"/>
+          <w:lang w:val="en-US"/>
+        </w:rPr>
+        <w:t xml:space="preserve">First Project </w:t>
+      </w:r>
+      <w:r>
+        <w:rPr>
+          <w:sz w:val="32"/>
+          <w:szCs w:val="32"/>
+          <w:lang w:val="en-US"/>
+        </w:rPr>
+        <w:sym w:font="Wingdings" w:char="F0E0"/>
+      </w:r>
+      <w:r>
+        <w:rPr>
+          <w:sz w:val="32"/>
+          <w:szCs w:val="32"/>
+          <w:lang w:val="en-US"/>
+        </w:rPr>
+        <w:t xml:space="preserve"> Html</w:t>
       </w:r>
       <w:bookmarkStart w:id="0" w:name="_GoBack"/>
       <w:bookmarkEnd w:id="0"/>
-    </w:p>
-    <w:p>
-      <w:pPr>
-        <w:rPr>
-          <w:b/>
-          <w:sz w:val="32"/>
-          <w:szCs w:val="32"/>
-        </w:rPr>
-      </w:pPr>
-    </w:p>
-    <w:p>
-      <w:pPr>
-        <w:rPr>
-          <w:sz w:val="32"/>
-          <w:szCs w:val="32"/>
-        </w:rPr>
-      </w:pPr>
-    </w:p>
-    <w:p>
-      <w:pPr>
-        <w:rPr>
-          <w:sz w:val="32"/>
-          <w:szCs w:val="32"/>
-        </w:rPr>
-      </w:pPr>
-    </w:p>
-    <w:p>
-      <w:pPr>
-        <w:rPr>
-          <w:sz w:val="32"/>
-          <w:szCs w:val="32"/>
-        </w:rPr>
-      </w:pPr>
-    </w:p>
-    <w:p>
-      <w:pPr>
-        <w:rPr>
-          <w:b/>
-          <w:sz w:val="32"/>
-          <w:szCs w:val="32"/>
-        </w:rPr>
-      </w:pPr>
-    </w:p>
-    <w:p>
-      <w:pPr>
-        <w:rPr>
-          <w:b/>
-          <w:sz w:val="32"/>
-          <w:szCs w:val="32"/>
-        </w:rPr>
-      </w:pPr>
-    </w:p>
-    <w:p>
-      <w:pPr>
-        <w:rPr>
-          <w:sz w:val="32"/>
-          <w:szCs w:val="32"/>
-        </w:rPr>
-      </w:pPr>
-    </w:p>
-    <w:p>
-      <w:pPr>
-        <w:rPr>
-          <w:sz w:val="32"/>
-          <w:szCs w:val="32"/>
-        </w:rPr>
-      </w:pPr>
-    </w:p>
-    <w:p>
-      <w:pPr>
-        <w:rPr>
-          <w:sz w:val="32"/>
-          <w:szCs w:val="32"/>
-        </w:rPr>
-      </w:pPr>
-    </w:p>
-    <w:p>
-      <w:pPr>
-        <w:rPr>
-          <w:sz w:val="32"/>
-          <w:szCs w:val="32"/>
-        </w:rPr>
-      </w:pPr>
-    </w:p>
-    <w:p>
-      <w:pPr>
-        <w:rPr>
-          <w:sz w:val="32"/>
-          <w:szCs w:val="32"/>
-        </w:rPr>
-      </w:pPr>
-      <w:r>
-        <w:rPr>
-          <w:sz w:val="32"/>
-          <w:szCs w:val="32"/>
+      <w:r>
+        <w:rPr>
+          <w:sz w:val="32"/>
+          <w:szCs w:val="32"/>
+          <w:lang w:val="en-US"/>
         </w:rPr>
         <w:t xml:space="preserve"> </w:t>
       </w:r>
@@ -7767,49 +8063,184 @@
     <w:p>
       <w:pPr>
         <w:rPr>
-          <w:b/>
-          <w:sz w:val="32"/>
-          <w:szCs w:val="32"/>
-        </w:rPr>
-      </w:pPr>
-    </w:p>
-    <w:p>
-      <w:pPr>
-        <w:rPr>
-          <w:sz w:val="32"/>
-          <w:szCs w:val="32"/>
-        </w:rPr>
-      </w:pPr>
-    </w:p>
-    <w:p>
-      <w:pPr>
-        <w:rPr>
-          <w:sz w:val="32"/>
-          <w:szCs w:val="32"/>
-        </w:rPr>
-      </w:pPr>
-    </w:p>
-    <w:p>
-      <w:pPr>
-        <w:rPr>
-          <w:sz w:val="32"/>
-          <w:szCs w:val="32"/>
-        </w:rPr>
-      </w:pPr>
-    </w:p>
-    <w:p>
-      <w:pPr>
-        <w:rPr>
-          <w:sz w:val="32"/>
-          <w:szCs w:val="32"/>
-        </w:rPr>
-      </w:pPr>
-    </w:p>
-    <w:p>
-      <w:pPr>
-        <w:rPr>
-          <w:sz w:val="32"/>
-          <w:szCs w:val="32"/>
+          <w:sz w:val="32"/>
+          <w:szCs w:val="32"/>
+          <w:lang w:val="en-US"/>
+        </w:rPr>
+      </w:pPr>
+    </w:p>
+    <w:p>
+      <w:pPr>
+        <w:pStyle w:val="Prrafodelista"/>
+        <w:rPr>
+          <w:sz w:val="32"/>
+          <w:szCs w:val="32"/>
+          <w:lang w:val="en-US"/>
+        </w:rPr>
+      </w:pPr>
+    </w:p>
+    <w:p>
+      <w:pPr>
+        <w:pStyle w:val="Prrafodelista"/>
+        <w:rPr>
+          <w:sz w:val="32"/>
+          <w:szCs w:val="32"/>
+          <w:lang w:val="en-US"/>
+        </w:rPr>
+      </w:pPr>
+    </w:p>
+    <w:p>
+      <w:pPr>
+        <w:rPr>
+          <w:sz w:val="32"/>
+          <w:szCs w:val="32"/>
+          <w:lang w:val="en-US"/>
+        </w:rPr>
+      </w:pPr>
+    </w:p>
+    <w:p>
+      <w:pPr>
+        <w:rPr>
+          <w:sz w:val="32"/>
+          <w:szCs w:val="32"/>
+          <w:lang w:val="en-US"/>
+        </w:rPr>
+      </w:pPr>
+    </w:p>
+    <w:p>
+      <w:pPr>
+        <w:rPr>
+          <w:sz w:val="32"/>
+          <w:szCs w:val="32"/>
+          <w:lang w:val="en-US"/>
+        </w:rPr>
+      </w:pPr>
+    </w:p>
+    <w:p>
+      <w:pPr>
+        <w:rPr>
+          <w:b/>
+          <w:sz w:val="32"/>
+          <w:szCs w:val="32"/>
+          <w:lang w:val="en-US"/>
+        </w:rPr>
+      </w:pPr>
+    </w:p>
+    <w:p>
+      <w:pPr>
+        <w:rPr>
+          <w:b/>
+          <w:sz w:val="32"/>
+          <w:szCs w:val="32"/>
+          <w:lang w:val="en-US"/>
+        </w:rPr>
+      </w:pPr>
+    </w:p>
+    <w:p>
+      <w:pPr>
+        <w:rPr>
+          <w:sz w:val="32"/>
+          <w:szCs w:val="32"/>
+          <w:lang w:val="en-US"/>
+        </w:rPr>
+      </w:pPr>
+    </w:p>
+    <w:p>
+      <w:pPr>
+        <w:rPr>
+          <w:sz w:val="32"/>
+          <w:szCs w:val="32"/>
+          <w:lang w:val="en-US"/>
+        </w:rPr>
+      </w:pPr>
+    </w:p>
+    <w:p>
+      <w:pPr>
+        <w:rPr>
+          <w:sz w:val="32"/>
+          <w:szCs w:val="32"/>
+          <w:lang w:val="en-US"/>
+        </w:rPr>
+      </w:pPr>
+    </w:p>
+    <w:p>
+      <w:pPr>
+        <w:rPr>
+          <w:sz w:val="32"/>
+          <w:szCs w:val="32"/>
+          <w:lang w:val="en-US"/>
+        </w:rPr>
+      </w:pPr>
+    </w:p>
+    <w:p>
+      <w:pPr>
+        <w:rPr>
+          <w:sz w:val="32"/>
+          <w:szCs w:val="32"/>
+          <w:lang w:val="en-US"/>
+        </w:rPr>
+      </w:pPr>
+      <w:r>
+        <w:rPr>
+          <w:sz w:val="32"/>
+          <w:szCs w:val="32"/>
+          <w:lang w:val="en-US"/>
+        </w:rPr>
+        <w:t xml:space="preserve"> </w:t>
+      </w:r>
+    </w:p>
+    <w:p>
+      <w:pPr>
+        <w:rPr>
+          <w:b/>
+          <w:sz w:val="32"/>
+          <w:szCs w:val="32"/>
+          <w:lang w:val="en-US"/>
+        </w:rPr>
+      </w:pPr>
+    </w:p>
+    <w:p>
+      <w:pPr>
+        <w:rPr>
+          <w:sz w:val="32"/>
+          <w:szCs w:val="32"/>
+          <w:lang w:val="en-US"/>
+        </w:rPr>
+      </w:pPr>
+    </w:p>
+    <w:p>
+      <w:pPr>
+        <w:rPr>
+          <w:sz w:val="32"/>
+          <w:szCs w:val="32"/>
+          <w:lang w:val="en-US"/>
+        </w:rPr>
+      </w:pPr>
+    </w:p>
+    <w:p>
+      <w:pPr>
+        <w:rPr>
+          <w:sz w:val="32"/>
+          <w:szCs w:val="32"/>
+          <w:lang w:val="en-US"/>
+        </w:rPr>
+      </w:pPr>
+    </w:p>
+    <w:p>
+      <w:pPr>
+        <w:rPr>
+          <w:sz w:val="32"/>
+          <w:szCs w:val="32"/>
+          <w:lang w:val="en-US"/>
+        </w:rPr>
+      </w:pPr>
+    </w:p>
+    <w:p>
+      <w:pPr>
+        <w:rPr>
+          <w:sz w:val="32"/>
+          <w:szCs w:val="32"/>
+          <w:lang w:val="en-US"/>
         </w:rPr>
       </w:pPr>
     </w:p>
@@ -8138,9 +8569,9 @@
     </w:lvl>
   </w:abstractNum>
   <w:abstractNum w:abstractNumId="3" w15:restartNumberingAfterBreak="0">
-    <w:nsid w:val="37613446"/>
+    <w:nsid w:val="2B436B7B"/>
     <w:multiLevelType w:val="hybridMultilevel"/>
-    <w:tmpl w:val="C33EAF9E"/>
+    <w:tmpl w:val="43BA8A02"/>
     <w:lvl w:ilvl="0" w:tplc="040C0001">
       <w:start w:val="1"/>
       <w:numFmt w:val="bullet"/>
@@ -8251,6 +8682,119 @@
     </w:lvl>
   </w:abstractNum>
   <w:abstractNum w:abstractNumId="4" w15:restartNumberingAfterBreak="0">
+    <w:nsid w:val="37613446"/>
+    <w:multiLevelType w:val="hybridMultilevel"/>
+    <w:tmpl w:val="70C21B88"/>
+    <w:lvl w:ilvl="0" w:tplc="040C0001">
+      <w:start w:val="1"/>
+      <w:numFmt w:val="bullet"/>
+      <w:lvlText w:val=""/>
+      <w:lvlJc w:val="left"/>
+      <w:pPr>
+        <w:ind w:left="720" w:hanging="360"/>
+      </w:pPr>
+      <w:rPr>
+        <w:rFonts w:ascii="Symbol" w:hAnsi="Symbol" w:hint="default"/>
+      </w:rPr>
+    </w:lvl>
+    <w:lvl w:ilvl="1" w:tplc="040C0003" w:tentative="1">
+      <w:start w:val="1"/>
+      <w:numFmt w:val="bullet"/>
+      <w:lvlText w:val="o"/>
+      <w:lvlJc w:val="left"/>
+      <w:pPr>
+        <w:ind w:left="1440" w:hanging="360"/>
+      </w:pPr>
+      <w:rPr>
+        <w:rFonts w:ascii="Courier New" w:hAnsi="Courier New" w:cs="Courier New" w:hint="default"/>
+      </w:rPr>
+    </w:lvl>
+    <w:lvl w:ilvl="2" w:tplc="040C0005" w:tentative="1">
+      <w:start w:val="1"/>
+      <w:numFmt w:val="bullet"/>
+      <w:lvlText w:val=""/>
+      <w:lvlJc w:val="left"/>
+      <w:pPr>
+        <w:ind w:left="2160" w:hanging="360"/>
+      </w:pPr>
+      <w:rPr>
+        <w:rFonts w:ascii="Wingdings" w:hAnsi="Wingdings" w:hint="default"/>
+      </w:rPr>
+    </w:lvl>
+    <w:lvl w:ilvl="3" w:tplc="040C0001" w:tentative="1">
+      <w:start w:val="1"/>
+      <w:numFmt w:val="bullet"/>
+      <w:lvlText w:val=""/>
+      <w:lvlJc w:val="left"/>
+      <w:pPr>
+        <w:ind w:left="2880" w:hanging="360"/>
+      </w:pPr>
+      <w:rPr>
+        <w:rFonts w:ascii="Symbol" w:hAnsi="Symbol" w:hint="default"/>
+      </w:rPr>
+    </w:lvl>
+    <w:lvl w:ilvl="4" w:tplc="040C0003" w:tentative="1">
+      <w:start w:val="1"/>
+      <w:numFmt w:val="bullet"/>
+      <w:lvlText w:val="o"/>
+      <w:lvlJc w:val="left"/>
+      <w:pPr>
+        <w:ind w:left="3600" w:hanging="360"/>
+      </w:pPr>
+      <w:rPr>
+        <w:rFonts w:ascii="Courier New" w:hAnsi="Courier New" w:cs="Courier New" w:hint="default"/>
+      </w:rPr>
+    </w:lvl>
+    <w:lvl w:ilvl="5" w:tplc="040C0005" w:tentative="1">
+      <w:start w:val="1"/>
+      <w:numFmt w:val="bullet"/>
+      <w:lvlText w:val=""/>
+      <w:lvlJc w:val="left"/>
+      <w:pPr>
+        <w:ind w:left="4320" w:hanging="360"/>
+      </w:pPr>
+      <w:rPr>
+        <w:rFonts w:ascii="Wingdings" w:hAnsi="Wingdings" w:hint="default"/>
+      </w:rPr>
+    </w:lvl>
+    <w:lvl w:ilvl="6" w:tplc="040C0001" w:tentative="1">
+      <w:start w:val="1"/>
+      <w:numFmt w:val="bullet"/>
+      <w:lvlText w:val=""/>
+      <w:lvlJc w:val="left"/>
+      <w:pPr>
+        <w:ind w:left="5040" w:hanging="360"/>
+      </w:pPr>
+      <w:rPr>
+        <w:rFonts w:ascii="Symbol" w:hAnsi="Symbol" w:hint="default"/>
+      </w:rPr>
+    </w:lvl>
+    <w:lvl w:ilvl="7" w:tplc="040C0003" w:tentative="1">
+      <w:start w:val="1"/>
+      <w:numFmt w:val="bullet"/>
+      <w:lvlText w:val="o"/>
+      <w:lvlJc w:val="left"/>
+      <w:pPr>
+        <w:ind w:left="5760" w:hanging="360"/>
+      </w:pPr>
+      <w:rPr>
+        <w:rFonts w:ascii="Courier New" w:hAnsi="Courier New" w:cs="Courier New" w:hint="default"/>
+      </w:rPr>
+    </w:lvl>
+    <w:lvl w:ilvl="8" w:tplc="040C0005" w:tentative="1">
+      <w:start w:val="1"/>
+      <w:numFmt w:val="bullet"/>
+      <w:lvlText w:val=""/>
+      <w:lvlJc w:val="left"/>
+      <w:pPr>
+        <w:ind w:left="6480" w:hanging="360"/>
+      </w:pPr>
+      <w:rPr>
+        <w:rFonts w:ascii="Wingdings" w:hAnsi="Wingdings" w:hint="default"/>
+      </w:rPr>
+    </w:lvl>
+  </w:abstractNum>
+  <w:abstractNum w:abstractNumId="5" w15:restartNumberingAfterBreak="0">
     <w:nsid w:val="38BA01A9"/>
     <w:multiLevelType w:val="hybridMultilevel"/>
     <w:tmpl w:val="EBFE2DB6"/>
@@ -8363,7 +8907,7 @@
       </w:rPr>
     </w:lvl>
   </w:abstractNum>
-  <w:abstractNum w:abstractNumId="5" w15:restartNumberingAfterBreak="0">
+  <w:abstractNum w:abstractNumId="6" w15:restartNumberingAfterBreak="0">
     <w:nsid w:val="452674D0"/>
     <w:multiLevelType w:val="hybridMultilevel"/>
     <w:tmpl w:val="FAAC3754"/>
@@ -8476,7 +9020,7 @@
       </w:rPr>
     </w:lvl>
   </w:abstractNum>
-  <w:abstractNum w:abstractNumId="6" w15:restartNumberingAfterBreak="0">
+  <w:abstractNum w:abstractNumId="7" w15:restartNumberingAfterBreak="0">
     <w:nsid w:val="4AD810B1"/>
     <w:multiLevelType w:val="hybridMultilevel"/>
     <w:tmpl w:val="95984D76"/>
@@ -8589,7 +9133,7 @@
       </w:rPr>
     </w:lvl>
   </w:abstractNum>
-  <w:abstractNum w:abstractNumId="7" w15:restartNumberingAfterBreak="0">
+  <w:abstractNum w:abstractNumId="8" w15:restartNumberingAfterBreak="0">
     <w:nsid w:val="4F397876"/>
     <w:multiLevelType w:val="hybridMultilevel"/>
     <w:tmpl w:val="18F28048"/>
@@ -8702,7 +9246,7 @@
       </w:rPr>
     </w:lvl>
   </w:abstractNum>
-  <w:abstractNum w:abstractNumId="8" w15:restartNumberingAfterBreak="0">
+  <w:abstractNum w:abstractNumId="9" w15:restartNumberingAfterBreak="0">
     <w:nsid w:val="4FAB1C92"/>
     <w:multiLevelType w:val="hybridMultilevel"/>
     <w:tmpl w:val="7EC49A04"/>
@@ -8815,7 +9359,7 @@
       </w:rPr>
     </w:lvl>
   </w:abstractNum>
-  <w:abstractNum w:abstractNumId="9" w15:restartNumberingAfterBreak="0">
+  <w:abstractNum w:abstractNumId="10" w15:restartNumberingAfterBreak="0">
     <w:nsid w:val="744D064D"/>
     <w:multiLevelType w:val="hybridMultilevel"/>
     <w:tmpl w:val="B98821C8"/>
@@ -8929,13 +9473,13 @@
     </w:lvl>
   </w:abstractNum>
   <w:num w:numId="1">
-    <w:abstractNumId w:val="7"/>
+    <w:abstractNumId w:val="8"/>
   </w:num>
   <w:num w:numId="2">
-    <w:abstractNumId w:val="9"/>
+    <w:abstractNumId w:val="10"/>
   </w:num>
   <w:num w:numId="3">
-    <w:abstractNumId w:val="4"/>
+    <w:abstractNumId w:val="5"/>
   </w:num>
   <w:num w:numId="4">
     <w:abstractNumId w:val="1"/>
@@ -8944,18 +9488,21 @@
     <w:abstractNumId w:val="0"/>
   </w:num>
   <w:num w:numId="6">
-    <w:abstractNumId w:val="5"/>
+    <w:abstractNumId w:val="6"/>
   </w:num>
   <w:num w:numId="7">
     <w:abstractNumId w:val="2"/>
   </w:num>
   <w:num w:numId="8">
-    <w:abstractNumId w:val="6"/>
+    <w:abstractNumId w:val="7"/>
   </w:num>
   <w:num w:numId="9">
-    <w:abstractNumId w:val="8"/>
+    <w:abstractNumId w:val="9"/>
   </w:num>
   <w:num w:numId="10">
+    <w:abstractNumId w:val="4"/>
+  </w:num>
+  <w:num w:numId="11">
     <w:abstractNumId w:val="3"/>
   </w:num>
 </w:numbering>

</xml_diff>

<commit_message>
First HTML Project DONE
</commit_message>
<xml_diff>
--- a/Html Css freecodecamp.docx
+++ b/Html Css freecodecamp.docx
@@ -7559,46 +7559,27 @@
           <w:sz w:val="32"/>
           <w:szCs w:val="32"/>
           <w:u w:val="single"/>
-        </w:rPr>
-      </w:pPr>
-      <w:proofErr w:type="spellStart"/>
+          <w:lang w:val="en-US"/>
+        </w:rPr>
+      </w:pPr>
       <w:r>
         <w:rPr>
           <w:b/>
           <w:sz w:val="32"/>
           <w:szCs w:val="32"/>
           <w:u w:val="single"/>
+          <w:lang w:val="en-US"/>
         </w:rPr>
         <w:lastRenderedPageBreak/>
-        <w:t>Prettier</w:t>
-      </w:r>
-      <w:proofErr w:type="spellEnd"/>
+        <w:t>Prettier and format</w:t>
+      </w:r>
       <w:r>
         <w:rPr>
           <w:b/>
           <w:sz w:val="32"/>
           <w:szCs w:val="32"/>
           <w:u w:val="single"/>
-        </w:rPr>
-        <w:t xml:space="preserve"> and </w:t>
-      </w:r>
-      <w:proofErr w:type="spellStart"/>
-      <w:r>
-        <w:rPr>
-          <w:b/>
-          <w:sz w:val="32"/>
-          <w:szCs w:val="32"/>
-          <w:u w:val="single"/>
-        </w:rPr>
-        <w:t>format</w:t>
-      </w:r>
-      <w:proofErr w:type="spellEnd"/>
-      <w:r>
-        <w:rPr>
-          <w:b/>
-          <w:sz w:val="32"/>
-          <w:szCs w:val="32"/>
-          <w:u w:val="single"/>
+          <w:lang w:val="en-US"/>
         </w:rPr>
         <w:t>:</w:t>
       </w:r>
@@ -7986,3273 +7967,8 @@
         </w:rPr>
         <w:t>Ctrl + Enter : Creates a new line</w:t>
       </w:r>
-    </w:p>
-    <w:p>
-      <w:pPr>
-        <w:rPr>
-          <w:sz w:val="32"/>
-          <w:szCs w:val="32"/>
-          <w:lang w:val="en-US"/>
-        </w:rPr>
-      </w:pPr>
-    </w:p>
-    <w:p>
-      <w:pPr>
-        <w:rPr>
-          <w:sz w:val="32"/>
-          <w:szCs w:val="32"/>
-          <w:lang w:val="en-US"/>
-        </w:rPr>
-      </w:pPr>
-    </w:p>
-    <w:p>
-      <w:pPr>
-        <w:rPr>
-          <w:sz w:val="32"/>
-          <w:szCs w:val="32"/>
-          <w:lang w:val="en-US"/>
-        </w:rPr>
-      </w:pPr>
-    </w:p>
-    <w:p>
-      <w:pPr>
-        <w:rPr>
-          <w:sz w:val="32"/>
-          <w:szCs w:val="32"/>
-          <w:lang w:val="en-US"/>
-        </w:rPr>
-      </w:pPr>
-    </w:p>
-    <w:p>
-      <w:pPr>
-        <w:rPr>
-          <w:sz w:val="32"/>
-          <w:szCs w:val="32"/>
-          <w:lang w:val="en-US"/>
-        </w:rPr>
-      </w:pPr>
-    </w:p>
-    <w:p>
-      <w:pPr>
-        <w:rPr>
-          <w:sz w:val="32"/>
-          <w:szCs w:val="32"/>
-          <w:lang w:val="en-US"/>
-        </w:rPr>
-      </w:pPr>
-    </w:p>
-    <w:p>
-      <w:pPr>
-        <w:rPr>
-          <w:sz w:val="32"/>
-          <w:szCs w:val="32"/>
-          <w:lang w:val="en-US"/>
-        </w:rPr>
-      </w:pPr>
-    </w:p>
-    <w:p>
-      <w:pPr>
-        <w:rPr>
-          <w:sz w:val="32"/>
-          <w:szCs w:val="32"/>
-          <w:lang w:val="en-US"/>
-        </w:rPr>
-      </w:pPr>
-    </w:p>
-    <w:p>
-      <w:pPr>
-        <w:rPr>
-          <w:b/>
-          <w:sz w:val="32"/>
-          <w:szCs w:val="32"/>
-          <w:u w:val="single"/>
-          <w:lang w:val="en-US"/>
-        </w:rPr>
-      </w:pPr>
-      <w:r>
-        <w:rPr>
-          <w:b/>
-          <w:sz w:val="32"/>
-          <w:szCs w:val="32"/>
-          <w:u w:val="single"/>
-          <w:lang w:val="en-US"/>
-        </w:rPr>
-        <w:lastRenderedPageBreak/>
-        <w:t>First Project HTML:</w:t>
-      </w:r>
-    </w:p>
-    <w:p>
-      <w:pPr>
-        <w:pStyle w:val="Prrafodelista"/>
-        <w:numPr>
-          <w:ilvl w:val="0"/>
-          <w:numId w:val="11"/>
-        </w:numPr>
-        <w:rPr>
-          <w:sz w:val="32"/>
-          <w:szCs w:val="32"/>
-          <w:lang w:val="en-US"/>
-        </w:rPr>
-      </w:pPr>
-      <w:r>
-        <w:rPr>
-          <w:sz w:val="32"/>
-          <w:szCs w:val="32"/>
-          <w:lang w:val="en-US"/>
-        </w:rPr>
-        <w:t>Create a Folder</w:t>
-      </w:r>
-    </w:p>
-    <w:p>
-      <w:pPr>
-        <w:pStyle w:val="Prrafodelista"/>
-        <w:numPr>
-          <w:ilvl w:val="0"/>
-          <w:numId w:val="11"/>
-        </w:numPr>
-        <w:rPr>
-          <w:sz w:val="32"/>
-          <w:szCs w:val="32"/>
-          <w:lang w:val="en-US"/>
-        </w:rPr>
-      </w:pPr>
-      <w:r>
-        <w:rPr>
-          <w:sz w:val="32"/>
-          <w:szCs w:val="32"/>
-          <w:lang w:val="en-US"/>
-        </w:rPr>
-        <w:t xml:space="preserve">Create an index.html </w:t>
-      </w:r>
-      <w:r>
-        <w:rPr>
-          <w:sz w:val="32"/>
-          <w:szCs w:val="32"/>
-          <w:lang w:val="en-US"/>
-        </w:rPr>
-        <w:sym w:font="Wingdings" w:char="F0E0"/>
-      </w:r>
-      <w:r>
-        <w:rPr>
-          <w:sz w:val="32"/>
-          <w:szCs w:val="32"/>
-          <w:lang w:val="en-US"/>
-        </w:rPr>
-        <w:t xml:space="preserve"> Test Go Live with any h1</w:t>
-      </w:r>
-    </w:p>
-    <w:p>
-      <w:pPr>
-        <w:pStyle w:val="Prrafodelista"/>
-        <w:numPr>
-          <w:ilvl w:val="0"/>
-          <w:numId w:val="11"/>
-        </w:numPr>
-        <w:rPr>
-          <w:sz w:val="32"/>
-          <w:szCs w:val="32"/>
-          <w:lang w:val="en-US"/>
-        </w:rPr>
-      </w:pPr>
-      <w:r>
-        <w:rPr>
-          <w:sz w:val="32"/>
-          <w:szCs w:val="32"/>
-          <w:lang w:val="en-US"/>
-        </w:rPr>
-        <w:t xml:space="preserve">Folder Structure: Images </w:t>
-      </w:r>
-      <w:r>
-        <w:rPr>
-          <w:sz w:val="32"/>
-          <w:szCs w:val="32"/>
-          <w:lang w:val="en-US"/>
-        </w:rPr>
-        <w:sym w:font="Wingdings" w:char="F0E0"/>
-      </w:r>
-      <w:r>
-        <w:rPr>
-          <w:sz w:val="32"/>
-          <w:szCs w:val="32"/>
-          <w:lang w:val="en-US"/>
-        </w:rPr>
-        <w:t xml:space="preserve"> Find images</w:t>
-      </w:r>
-    </w:p>
-    <w:p>
-      <w:pPr>
-        <w:rPr>
-          <w:sz w:val="32"/>
-          <w:szCs w:val="32"/>
-          <w:lang w:val="en-US"/>
-        </w:rPr>
-      </w:pPr>
-    </w:p>
-    <w:p>
-      <w:pPr>
-        <w:rPr>
-          <w:sz w:val="32"/>
-          <w:szCs w:val="32"/>
-        </w:rPr>
-      </w:pPr>
-      <w:r>
-        <w:rPr>
-          <w:sz w:val="32"/>
-          <w:szCs w:val="32"/>
-          <w:u w:val="single"/>
-        </w:rPr>
-        <w:t>Primera Parte:</w:t>
-      </w:r>
-      <w:r>
-        <w:rPr>
-          <w:sz w:val="32"/>
-          <w:szCs w:val="32"/>
-        </w:rPr>
-        <w:t xml:space="preserve"> </w:t>
-      </w:r>
-    </w:p>
-    <w:p>
-      <w:pPr>
-        <w:rPr>
-          <w:sz w:val="32"/>
-          <w:szCs w:val="32"/>
-        </w:rPr>
-      </w:pPr>
-      <w:r>
-        <w:rPr>
-          <w:sz w:val="32"/>
-          <w:szCs w:val="32"/>
-        </w:rPr>
-        <w:t>Comenzam</w:t>
-      </w:r>
-      <w:r>
-        <w:rPr>
-          <w:sz w:val="32"/>
-          <w:szCs w:val="32"/>
-        </w:rPr>
-        <w:t xml:space="preserve">os con un Logo, </w:t>
-      </w:r>
-      <w:proofErr w:type="spellStart"/>
-      <w:r>
-        <w:rPr>
-          <w:sz w:val="32"/>
-          <w:szCs w:val="32"/>
-        </w:rPr>
-        <w:t>Header</w:t>
-      </w:r>
-      <w:proofErr w:type="spellEnd"/>
-      <w:r>
-        <w:rPr>
-          <w:sz w:val="32"/>
-          <w:szCs w:val="32"/>
-        </w:rPr>
-        <w:t xml:space="preserve"> y </w:t>
-      </w:r>
-      <w:proofErr w:type="spellStart"/>
-      <w:r>
-        <w:rPr>
-          <w:sz w:val="32"/>
-          <w:szCs w:val="32"/>
-        </w:rPr>
-        <w:t>NavBar</w:t>
-      </w:r>
-      <w:proofErr w:type="spellEnd"/>
-      <w:r>
-        <w:rPr>
-          <w:sz w:val="32"/>
-          <w:szCs w:val="32"/>
-        </w:rPr>
-        <w:t xml:space="preserve">. </w:t>
-      </w:r>
-      <w:r>
-        <w:rPr>
-          <w:sz w:val="32"/>
-          <w:szCs w:val="32"/>
-        </w:rPr>
-        <w:t xml:space="preserve">Dentro del </w:t>
-      </w:r>
-      <w:proofErr w:type="spellStart"/>
-      <w:r>
-        <w:rPr>
-          <w:sz w:val="32"/>
-          <w:szCs w:val="32"/>
-        </w:rPr>
-        <w:t>Body</w:t>
-      </w:r>
-      <w:proofErr w:type="spellEnd"/>
-      <w:r>
-        <w:rPr>
-          <w:sz w:val="32"/>
-          <w:szCs w:val="32"/>
-        </w:rPr>
-        <w:t xml:space="preserve"> comenzamos a escribir los elementos necesarios:</w:t>
-      </w:r>
-    </w:p>
-    <w:p>
-      <w:pPr>
-        <w:rPr>
-          <w:sz w:val="32"/>
-          <w:szCs w:val="32"/>
-        </w:rPr>
-      </w:pPr>
-    </w:p>
-    <w:p>
-      <w:pPr>
-        <w:rPr>
-          <w:sz w:val="32"/>
-          <w:szCs w:val="32"/>
-          <w:lang w:val="en-US"/>
-        </w:rPr>
-      </w:pPr>
-      <w:r>
-        <w:rPr>
-          <w:sz w:val="32"/>
-          <w:szCs w:val="32"/>
-          <w:lang w:val="en-US"/>
-        </w:rPr>
-        <w:t>&lt;</w:t>
-      </w:r>
-      <w:proofErr w:type="spellStart"/>
-      <w:proofErr w:type="gramStart"/>
-      <w:r>
-        <w:rPr>
-          <w:sz w:val="32"/>
-          <w:szCs w:val="32"/>
-          <w:lang w:val="en-US"/>
-        </w:rPr>
-        <w:t>img</w:t>
-      </w:r>
-      <w:proofErr w:type="spellEnd"/>
-      <w:proofErr w:type="gramEnd"/>
-      <w:r>
-        <w:rPr>
-          <w:sz w:val="32"/>
-          <w:szCs w:val="32"/>
-          <w:lang w:val="en-US"/>
-        </w:rPr>
-        <w:t xml:space="preserve">&gt; </w:t>
-      </w:r>
-      <w:r>
-        <w:rPr>
-          <w:sz w:val="32"/>
-          <w:szCs w:val="32"/>
-          <w:lang w:val="en-US"/>
-        </w:rPr>
-        <w:tab/>
-      </w:r>
-      <w:r>
-        <w:rPr>
-          <w:sz w:val="32"/>
-          <w:szCs w:val="32"/>
-          <w:lang w:val="en-US"/>
-        </w:rPr>
-        <w:tab/>
-      </w:r>
-      <w:r>
-        <w:rPr>
-          <w:sz w:val="32"/>
-          <w:szCs w:val="32"/>
-          <w:lang w:val="en-US"/>
-        </w:rPr>
-        <w:tab/>
-      </w:r>
-      <w:r>
-        <w:rPr>
-          <w:sz w:val="32"/>
-          <w:szCs w:val="32"/>
-        </w:rPr>
-        <w:sym w:font="Wingdings" w:char="F0E0"/>
-      </w:r>
-      <w:r>
-        <w:rPr>
-          <w:sz w:val="32"/>
-          <w:szCs w:val="32"/>
-          <w:lang w:val="en-US"/>
-        </w:rPr>
-        <w:t xml:space="preserve"> Logo</w:t>
-      </w:r>
-    </w:p>
-    <w:p>
-      <w:pPr>
-        <w:rPr>
-          <w:sz w:val="32"/>
-          <w:szCs w:val="32"/>
-          <w:lang w:val="en-US"/>
-        </w:rPr>
-      </w:pPr>
-      <w:r>
-        <w:rPr>
-          <w:sz w:val="32"/>
-          <w:szCs w:val="32"/>
-          <w:lang w:val="en-US"/>
-        </w:rPr>
-        <w:t xml:space="preserve">&lt;h3&gt; </w:t>
-      </w:r>
-      <w:r>
-        <w:rPr>
-          <w:sz w:val="32"/>
-          <w:szCs w:val="32"/>
-          <w:lang w:val="en-US"/>
-        </w:rPr>
-        <w:tab/>
-      </w:r>
-      <w:r>
-        <w:rPr>
-          <w:sz w:val="32"/>
-          <w:szCs w:val="32"/>
-          <w:lang w:val="en-US"/>
-        </w:rPr>
-        <w:tab/>
-      </w:r>
-      <w:r>
-        <w:rPr>
-          <w:sz w:val="32"/>
-          <w:szCs w:val="32"/>
-          <w:lang w:val="en-US"/>
-        </w:rPr>
-        <w:tab/>
-      </w:r>
-      <w:r>
-        <w:rPr>
-          <w:sz w:val="32"/>
-          <w:szCs w:val="32"/>
-        </w:rPr>
-        <w:sym w:font="Wingdings" w:char="F0E0"/>
-      </w:r>
-      <w:r>
-        <w:rPr>
-          <w:sz w:val="32"/>
-          <w:szCs w:val="32"/>
-          <w:lang w:val="en-US"/>
-        </w:rPr>
-        <w:t xml:space="preserve"> </w:t>
-      </w:r>
-      <w:proofErr w:type="spellStart"/>
-      <w:r>
-        <w:rPr>
-          <w:sz w:val="32"/>
-          <w:szCs w:val="32"/>
-          <w:lang w:val="en-US"/>
-        </w:rPr>
-        <w:t>Titulo</w:t>
-      </w:r>
-      <w:proofErr w:type="spellEnd"/>
-    </w:p>
-    <w:p>
-      <w:pPr>
-        <w:rPr>
-          <w:sz w:val="32"/>
-          <w:szCs w:val="32"/>
-          <w:lang w:val="en-US"/>
-        </w:rPr>
-      </w:pPr>
-      <w:r>
-        <w:rPr>
-          <w:sz w:val="32"/>
-          <w:szCs w:val="32"/>
-          <w:lang w:val="en-US"/>
-        </w:rPr>
-        <w:t>&lt;</w:t>
-      </w:r>
-      <w:proofErr w:type="spellStart"/>
-      <w:proofErr w:type="gramStart"/>
-      <w:r>
-        <w:rPr>
-          <w:sz w:val="32"/>
-          <w:szCs w:val="32"/>
-          <w:lang w:val="en-US"/>
-        </w:rPr>
-        <w:t>ul</w:t>
-      </w:r>
-      <w:proofErr w:type="spellEnd"/>
-      <w:proofErr w:type="gramEnd"/>
-      <w:r>
-        <w:rPr>
-          <w:sz w:val="32"/>
-          <w:szCs w:val="32"/>
-          <w:lang w:val="en-US"/>
-        </w:rPr>
-        <w:t>&gt;</w:t>
-      </w:r>
-      <w:r>
-        <w:rPr>
-          <w:sz w:val="32"/>
-          <w:szCs w:val="32"/>
-          <w:lang w:val="en-US"/>
-        </w:rPr>
-        <w:t xml:space="preserve"> </w:t>
-      </w:r>
-      <w:r>
-        <w:rPr>
-          <w:sz w:val="32"/>
-          <w:szCs w:val="32"/>
-          <w:lang w:val="en-US"/>
-        </w:rPr>
-        <w:tab/>
-      </w:r>
-      <w:r>
-        <w:rPr>
-          <w:sz w:val="32"/>
-          <w:szCs w:val="32"/>
-          <w:lang w:val="en-US"/>
-        </w:rPr>
-        <w:tab/>
-      </w:r>
-      <w:r>
-        <w:rPr>
-          <w:sz w:val="32"/>
-          <w:szCs w:val="32"/>
-          <w:lang w:val="en-US"/>
-        </w:rPr>
-        <w:tab/>
-      </w:r>
-      <w:r>
-        <w:rPr>
-          <w:sz w:val="32"/>
-          <w:szCs w:val="32"/>
-          <w:lang w:val="en-US"/>
-        </w:rPr>
-        <w:tab/>
-      </w:r>
-      <w:r>
-        <w:rPr>
-          <w:sz w:val="32"/>
-          <w:szCs w:val="32"/>
-          <w:lang w:val="fr-FR"/>
-        </w:rPr>
-        <w:sym w:font="Wingdings" w:char="F0E0"/>
-      </w:r>
-      <w:r>
-        <w:rPr>
-          <w:sz w:val="32"/>
-          <w:szCs w:val="32"/>
-          <w:lang w:val="en-US"/>
-        </w:rPr>
-        <w:t xml:space="preserve"> </w:t>
-      </w:r>
-      <w:r>
-        <w:rPr>
-          <w:sz w:val="32"/>
-          <w:szCs w:val="32"/>
-          <w:lang w:val="en-US"/>
-        </w:rPr>
-        <w:t>Unordered List con I</w:t>
-      </w:r>
-      <w:r>
-        <w:rPr>
-          <w:sz w:val="32"/>
-          <w:szCs w:val="32"/>
-          <w:lang w:val="en-US"/>
-        </w:rPr>
-        <w:t xml:space="preserve">tems </w:t>
-      </w:r>
-    </w:p>
-    <w:p>
-      <w:pPr>
-        <w:ind w:firstLine="708"/>
-        <w:rPr>
-          <w:sz w:val="32"/>
-          <w:szCs w:val="32"/>
-          <w:lang w:val="en-US"/>
-        </w:rPr>
-      </w:pPr>
-      <w:r>
-        <w:rPr>
-          <w:sz w:val="32"/>
-          <w:szCs w:val="32"/>
-          <w:lang w:val="en-US"/>
-        </w:rPr>
-        <w:t>&lt;</w:t>
-      </w:r>
-      <w:proofErr w:type="gramStart"/>
-      <w:r>
-        <w:rPr>
-          <w:sz w:val="32"/>
-          <w:szCs w:val="32"/>
-          <w:lang w:val="en-US"/>
-        </w:rPr>
-        <w:t>li</w:t>
-      </w:r>
-      <w:proofErr w:type="gramEnd"/>
-      <w:r>
-        <w:rPr>
-          <w:sz w:val="32"/>
-          <w:szCs w:val="32"/>
-          <w:lang w:val="en-US"/>
-        </w:rPr>
-        <w:t>&gt;</w:t>
-      </w:r>
-      <w:r>
-        <w:rPr>
-          <w:sz w:val="32"/>
-          <w:szCs w:val="32"/>
-          <w:lang w:val="en-US"/>
-        </w:rPr>
-        <w:t xml:space="preserve"> &lt;a&gt;</w:t>
-      </w:r>
-      <w:r>
-        <w:rPr>
-          <w:sz w:val="32"/>
-          <w:szCs w:val="32"/>
-          <w:lang w:val="en-US"/>
-        </w:rPr>
-        <w:t xml:space="preserve"> Home</w:t>
-      </w:r>
-      <w:r>
-        <w:rPr>
-          <w:sz w:val="32"/>
-          <w:szCs w:val="32"/>
-          <w:lang w:val="en-US"/>
-        </w:rPr>
-        <w:tab/>
-        <w:t xml:space="preserve">     </w:t>
-      </w:r>
-      <w:r>
-        <w:rPr>
-          <w:sz w:val="32"/>
-          <w:szCs w:val="32"/>
-          <w:lang w:val="en-US"/>
-        </w:rPr>
-        <w:t xml:space="preserve"> </w:t>
-      </w:r>
-    </w:p>
-    <w:p>
-      <w:pPr>
-        <w:ind w:firstLine="708"/>
-        <w:rPr>
-          <w:sz w:val="32"/>
-          <w:szCs w:val="32"/>
-          <w:lang w:val="en-US"/>
-        </w:rPr>
-      </w:pPr>
-      <w:r>
-        <w:rPr>
-          <w:sz w:val="32"/>
-          <w:szCs w:val="32"/>
-          <w:lang w:val="en-US"/>
-        </w:rPr>
-        <w:t>&lt;</w:t>
-      </w:r>
-      <w:proofErr w:type="gramStart"/>
-      <w:r>
-        <w:rPr>
-          <w:sz w:val="32"/>
-          <w:szCs w:val="32"/>
-          <w:lang w:val="en-US"/>
-        </w:rPr>
-        <w:t>li</w:t>
-      </w:r>
-      <w:proofErr w:type="gramEnd"/>
-      <w:r>
-        <w:rPr>
-          <w:sz w:val="32"/>
-          <w:szCs w:val="32"/>
-          <w:lang w:val="en-US"/>
-        </w:rPr>
-        <w:t>&gt;</w:t>
-      </w:r>
-      <w:r>
-        <w:rPr>
-          <w:sz w:val="32"/>
-          <w:szCs w:val="32"/>
-          <w:lang w:val="en-US"/>
-        </w:rPr>
-        <w:t xml:space="preserve"> &lt;a&gt;</w:t>
-      </w:r>
-      <w:r>
-        <w:rPr>
-          <w:sz w:val="32"/>
-          <w:szCs w:val="32"/>
-          <w:lang w:val="en-US"/>
-        </w:rPr>
-        <w:t xml:space="preserve"> About</w:t>
-      </w:r>
-    </w:p>
-    <w:p>
-      <w:pPr>
-        <w:ind w:firstLine="708"/>
-        <w:rPr>
-          <w:sz w:val="32"/>
-          <w:szCs w:val="32"/>
-          <w:lang w:val="en-US"/>
-        </w:rPr>
-      </w:pPr>
-      <w:r>
-        <w:rPr>
-          <w:sz w:val="32"/>
-          <w:szCs w:val="32"/>
-          <w:lang w:val="en-US"/>
-        </w:rPr>
-        <w:t>&lt;</w:t>
-      </w:r>
-      <w:proofErr w:type="gramStart"/>
-      <w:r>
-        <w:rPr>
-          <w:sz w:val="32"/>
-          <w:szCs w:val="32"/>
-          <w:lang w:val="en-US"/>
-        </w:rPr>
-        <w:t>li</w:t>
-      </w:r>
-      <w:proofErr w:type="gramEnd"/>
-      <w:r>
-        <w:rPr>
-          <w:sz w:val="32"/>
-          <w:szCs w:val="32"/>
-          <w:lang w:val="en-US"/>
-        </w:rPr>
-        <w:t>&gt;</w:t>
-      </w:r>
-      <w:r>
-        <w:rPr>
-          <w:sz w:val="32"/>
-          <w:szCs w:val="32"/>
-          <w:lang w:val="en-US"/>
-        </w:rPr>
-        <w:t xml:space="preserve"> &lt;a&gt;</w:t>
-      </w:r>
-      <w:r>
-        <w:rPr>
-          <w:sz w:val="32"/>
-          <w:szCs w:val="32"/>
-          <w:lang w:val="en-US"/>
-        </w:rPr>
-        <w:t xml:space="preserve"> Etc.</w:t>
-      </w:r>
-    </w:p>
-    <w:p>
-      <w:pPr>
-        <w:rPr>
-          <w:sz w:val="32"/>
-          <w:szCs w:val="32"/>
-          <w:lang w:val="en-US"/>
-        </w:rPr>
-      </w:pPr>
-    </w:p>
-    <w:p>
-      <w:pPr>
-        <w:rPr>
-          <w:sz w:val="32"/>
-          <w:szCs w:val="32"/>
-          <w:u w:val="single"/>
-          <w:lang w:val="en-US"/>
-        </w:rPr>
-      </w:pPr>
-      <w:proofErr w:type="spellStart"/>
-      <w:r>
-        <w:rPr>
-          <w:sz w:val="32"/>
-          <w:szCs w:val="32"/>
-          <w:u w:val="single"/>
-          <w:lang w:val="en-US"/>
-        </w:rPr>
-        <w:t>Segunda</w:t>
-      </w:r>
-      <w:proofErr w:type="spellEnd"/>
-      <w:r>
-        <w:rPr>
-          <w:sz w:val="32"/>
-          <w:szCs w:val="32"/>
-          <w:u w:val="single"/>
-          <w:lang w:val="en-US"/>
-        </w:rPr>
-        <w:t xml:space="preserve"> Parte:</w:t>
-      </w:r>
-    </w:p>
-    <w:p>
-      <w:pPr>
-        <w:rPr>
-          <w:sz w:val="32"/>
-          <w:szCs w:val="32"/>
-          <w:lang w:val="en-US"/>
-        </w:rPr>
-      </w:pPr>
-      <w:r>
-        <w:rPr>
-          <w:sz w:val="32"/>
-          <w:szCs w:val="32"/>
-          <w:lang w:val="en-US"/>
-        </w:rPr>
-        <w:t>Background image</w:t>
-      </w:r>
-      <w:r>
-        <w:rPr>
-          <w:sz w:val="32"/>
-          <w:szCs w:val="32"/>
-          <w:lang w:val="en-US"/>
-        </w:rPr>
-        <w:t>, Title, Subtitle, Description and Details Link</w:t>
-      </w:r>
-      <w:r>
-        <w:rPr>
-          <w:sz w:val="32"/>
-          <w:szCs w:val="32"/>
-          <w:lang w:val="en-US"/>
-        </w:rPr>
-        <w:t xml:space="preserve"> y Back to the Top.</w:t>
-      </w:r>
-    </w:p>
-    <w:p>
-      <w:pPr>
-        <w:rPr>
-          <w:sz w:val="32"/>
-          <w:szCs w:val="32"/>
-          <w:lang w:val="en-US"/>
-        </w:rPr>
-      </w:pPr>
-    </w:p>
-    <w:p>
-      <w:pPr>
-        <w:rPr>
-          <w:sz w:val="32"/>
-          <w:szCs w:val="32"/>
-        </w:rPr>
-      </w:pPr>
-      <w:r>
-        <w:rPr>
-          <w:sz w:val="32"/>
-          <w:szCs w:val="32"/>
-        </w:rPr>
-        <w:t>&lt;</w:t>
-      </w:r>
-      <w:proofErr w:type="spellStart"/>
-      <w:r>
-        <w:rPr>
-          <w:sz w:val="32"/>
-          <w:szCs w:val="32"/>
-        </w:rPr>
-        <w:t>img</w:t>
-      </w:r>
-      <w:proofErr w:type="spellEnd"/>
-      <w:r>
-        <w:rPr>
-          <w:sz w:val="32"/>
-          <w:szCs w:val="32"/>
-        </w:rPr>
-        <w:t xml:space="preserve"> </w:t>
-      </w:r>
-      <w:proofErr w:type="spellStart"/>
-      <w:r>
-        <w:rPr>
-          <w:sz w:val="32"/>
-          <w:szCs w:val="32"/>
-        </w:rPr>
-        <w:t>width</w:t>
-      </w:r>
-      <w:proofErr w:type="spellEnd"/>
-      <w:r>
-        <w:rPr>
-          <w:sz w:val="32"/>
-          <w:szCs w:val="32"/>
-        </w:rPr>
-        <w:t xml:space="preserve">=100%&gt; </w:t>
-      </w:r>
-      <w:r>
-        <w:rPr>
-          <w:sz w:val="32"/>
-          <w:szCs w:val="32"/>
-          <w:lang w:val="en-US"/>
-        </w:rPr>
-        <w:sym w:font="Wingdings" w:char="F0E0"/>
-      </w:r>
-      <w:r>
-        <w:rPr>
-          <w:sz w:val="32"/>
-          <w:szCs w:val="32"/>
-        </w:rPr>
-        <w:t xml:space="preserve"> 100% Ocupa el 100% de la pantalla</w:t>
-      </w:r>
-      <w:r>
-        <w:rPr>
-          <w:sz w:val="32"/>
-          <w:szCs w:val="32"/>
-        </w:rPr>
-        <w:t xml:space="preserve">, </w:t>
-      </w:r>
-    </w:p>
-    <w:p>
-      <w:pPr>
-        <w:rPr>
-          <w:sz w:val="32"/>
-          <w:szCs w:val="32"/>
-        </w:rPr>
-      </w:pPr>
-      <w:r>
-        <w:rPr>
-          <w:sz w:val="32"/>
-          <w:szCs w:val="32"/>
-        </w:rPr>
-        <w:tab/>
-      </w:r>
-      <w:r>
-        <w:rPr>
-          <w:sz w:val="32"/>
-          <w:szCs w:val="32"/>
-        </w:rPr>
-        <w:tab/>
-      </w:r>
-      <w:r>
-        <w:rPr>
-          <w:sz w:val="32"/>
-          <w:szCs w:val="32"/>
-        </w:rPr>
-        <w:tab/>
-      </w:r>
-      <w:r>
-        <w:rPr>
-          <w:sz w:val="32"/>
-          <w:szCs w:val="32"/>
-        </w:rPr>
-        <w:tab/>
-        <w:t xml:space="preserve">  </w:t>
-      </w:r>
-      <w:proofErr w:type="spellStart"/>
-      <w:r>
-        <w:rPr>
-          <w:sz w:val="32"/>
-          <w:szCs w:val="32"/>
-        </w:rPr>
-        <w:t>Rezisable</w:t>
-      </w:r>
-      <w:proofErr w:type="spellEnd"/>
-    </w:p>
-    <w:p>
-      <w:pPr>
-        <w:rPr>
-          <w:b/>
-          <w:sz w:val="32"/>
-          <w:szCs w:val="32"/>
-        </w:rPr>
-      </w:pPr>
-      <w:r>
-        <w:rPr>
-          <w:sz w:val="32"/>
-          <w:szCs w:val="32"/>
-        </w:rPr>
-        <w:t xml:space="preserve">&lt;h1&gt; </w:t>
-      </w:r>
-      <w:proofErr w:type="spellStart"/>
-      <w:r>
-        <w:rPr>
-          <w:b/>
-          <w:sz w:val="32"/>
-          <w:szCs w:val="32"/>
-        </w:rPr>
-        <w:t>Featured</w:t>
-      </w:r>
-      <w:proofErr w:type="spellEnd"/>
-      <w:r>
-        <w:rPr>
-          <w:b/>
-          <w:sz w:val="32"/>
-          <w:szCs w:val="32"/>
-        </w:rPr>
-        <w:t xml:space="preserve"> </w:t>
-      </w:r>
-      <w:proofErr w:type="spellStart"/>
-      <w:r>
-        <w:rPr>
-          <w:b/>
-          <w:sz w:val="32"/>
-          <w:szCs w:val="32"/>
-        </w:rPr>
-        <w:t>Products</w:t>
-      </w:r>
-      <w:proofErr w:type="spellEnd"/>
-    </w:p>
-    <w:p>
-      <w:pPr>
-        <w:rPr>
-          <w:sz w:val="32"/>
-          <w:szCs w:val="32"/>
-        </w:rPr>
-      </w:pPr>
-      <w:r>
-        <w:rPr>
-          <w:sz w:val="32"/>
-          <w:szCs w:val="32"/>
-        </w:rPr>
-        <w:t>&lt;</w:t>
-      </w:r>
-      <w:proofErr w:type="spellStart"/>
-      <w:r>
-        <w:rPr>
-          <w:sz w:val="32"/>
-          <w:szCs w:val="32"/>
-        </w:rPr>
-        <w:t>br</w:t>
-      </w:r>
-      <w:proofErr w:type="spellEnd"/>
-      <w:r>
-        <w:rPr>
-          <w:sz w:val="32"/>
-          <w:szCs w:val="32"/>
-        </w:rPr>
-        <w:t>&gt;</w:t>
-      </w:r>
-    </w:p>
-    <w:p>
-      <w:pPr>
-        <w:rPr>
-          <w:sz w:val="32"/>
-          <w:szCs w:val="32"/>
-        </w:rPr>
-      </w:pPr>
-    </w:p>
-    <w:p>
-      <w:pPr>
-        <w:rPr>
-          <w:sz w:val="32"/>
-          <w:szCs w:val="32"/>
-          <w:lang w:val="en-US"/>
-        </w:rPr>
-      </w:pPr>
-      <w:r>
-        <w:rPr>
-          <w:sz w:val="32"/>
-          <w:szCs w:val="32"/>
-          <w:lang w:val="en-US"/>
-        </w:rPr>
-        <w:lastRenderedPageBreak/>
-        <w:t xml:space="preserve">&lt;h3&gt; </w:t>
-      </w:r>
-      <w:proofErr w:type="spellStart"/>
-      <w:r>
-        <w:rPr>
-          <w:b/>
-          <w:sz w:val="32"/>
-          <w:szCs w:val="32"/>
-          <w:lang w:val="en-US"/>
-        </w:rPr>
-        <w:t>Coffe</w:t>
-      </w:r>
-      <w:proofErr w:type="spellEnd"/>
-    </w:p>
-    <w:p>
-      <w:pPr>
-        <w:rPr>
-          <w:sz w:val="32"/>
-          <w:szCs w:val="32"/>
-          <w:lang w:val="en-US"/>
-        </w:rPr>
-      </w:pPr>
-      <w:r>
-        <w:rPr>
-          <w:sz w:val="32"/>
-          <w:szCs w:val="32"/>
-          <w:lang w:val="en-US"/>
-        </w:rPr>
-        <w:t xml:space="preserve">&lt;p&gt; </w:t>
-      </w:r>
-      <w:r>
-        <w:rPr>
-          <w:b/>
-          <w:sz w:val="32"/>
-          <w:szCs w:val="32"/>
-          <w:lang w:val="en-US"/>
-        </w:rPr>
-        <w:t>Description</w:t>
-      </w:r>
-    </w:p>
-    <w:p>
-      <w:pPr>
-        <w:rPr>
-          <w:sz w:val="32"/>
-          <w:szCs w:val="32"/>
-          <w:lang w:val="en-US"/>
-        </w:rPr>
-      </w:pPr>
-      <w:r>
-        <w:rPr>
-          <w:sz w:val="32"/>
-          <w:szCs w:val="32"/>
-          <w:lang w:val="en-US"/>
-        </w:rPr>
-        <w:t>&lt;</w:t>
-      </w:r>
-      <w:proofErr w:type="spellStart"/>
-      <w:proofErr w:type="gramStart"/>
-      <w:r>
-        <w:rPr>
-          <w:sz w:val="32"/>
-          <w:szCs w:val="32"/>
-          <w:lang w:val="en-US"/>
-        </w:rPr>
-        <w:t>img</w:t>
-      </w:r>
-      <w:proofErr w:type="spellEnd"/>
-      <w:proofErr w:type="gramEnd"/>
-      <w:r>
-        <w:rPr>
-          <w:sz w:val="32"/>
-          <w:szCs w:val="32"/>
-          <w:lang w:val="en-US"/>
-        </w:rPr>
-        <w:t>&gt;</w:t>
-      </w:r>
-    </w:p>
-    <w:p>
-      <w:pPr>
-        <w:rPr>
-          <w:b/>
-          <w:sz w:val="32"/>
-          <w:szCs w:val="32"/>
-          <w:lang w:val="en-US"/>
-        </w:rPr>
-      </w:pPr>
-      <w:r>
-        <w:rPr>
-          <w:sz w:val="32"/>
-          <w:szCs w:val="32"/>
-          <w:lang w:val="en-US"/>
-        </w:rPr>
-        <w:t xml:space="preserve">&lt;h5&gt;&lt;a&gt; </w:t>
-      </w:r>
-      <w:r>
-        <w:rPr>
-          <w:b/>
-          <w:sz w:val="32"/>
-          <w:szCs w:val="32"/>
-          <w:lang w:val="en-US"/>
-        </w:rPr>
-        <w:t>Details</w:t>
-      </w:r>
-    </w:p>
-    <w:p>
-      <w:pPr>
-        <w:rPr>
-          <w:sz w:val="32"/>
-          <w:szCs w:val="32"/>
-          <w:lang w:val="en-US"/>
-        </w:rPr>
-      </w:pPr>
-      <w:r>
-        <w:rPr>
-          <w:sz w:val="32"/>
-          <w:szCs w:val="32"/>
-          <w:lang w:val="en-US"/>
-        </w:rPr>
-        <w:t>&lt;</w:t>
-      </w:r>
-      <w:proofErr w:type="spellStart"/>
-      <w:proofErr w:type="gramStart"/>
-      <w:r>
-        <w:rPr>
-          <w:sz w:val="32"/>
-          <w:szCs w:val="32"/>
-          <w:lang w:val="en-US"/>
-        </w:rPr>
-        <w:t>br</w:t>
-      </w:r>
-      <w:proofErr w:type="spellEnd"/>
-      <w:proofErr w:type="gramEnd"/>
-      <w:r>
-        <w:rPr>
-          <w:sz w:val="32"/>
-          <w:szCs w:val="32"/>
-          <w:lang w:val="en-US"/>
-        </w:rPr>
-        <w:t>&gt;</w:t>
-      </w:r>
-    </w:p>
-    <w:p>
-      <w:pPr>
-        <w:pStyle w:val="Prrafodelista"/>
-        <w:numPr>
-          <w:ilvl w:val="0"/>
-          <w:numId w:val="13"/>
-        </w:numPr>
-        <w:rPr>
-          <w:sz w:val="32"/>
-          <w:szCs w:val="32"/>
-        </w:rPr>
-      </w:pPr>
-      <w:r>
-        <w:rPr>
-          <w:sz w:val="32"/>
-          <w:szCs w:val="32"/>
-        </w:rPr>
-        <w:t xml:space="preserve">Repetimos este procedimiento por cantidad de </w:t>
-      </w:r>
-      <w:proofErr w:type="spellStart"/>
-      <w:r>
-        <w:rPr>
-          <w:sz w:val="32"/>
-          <w:szCs w:val="32"/>
-        </w:rPr>
-        <w:t>Items</w:t>
-      </w:r>
-      <w:proofErr w:type="spellEnd"/>
-      <w:r>
-        <w:rPr>
-          <w:sz w:val="32"/>
-          <w:szCs w:val="32"/>
-        </w:rPr>
-        <w:t xml:space="preserve"> deseados.</w:t>
-      </w:r>
-    </w:p>
-    <w:p>
-      <w:pPr>
-        <w:rPr>
-          <w:sz w:val="32"/>
-          <w:szCs w:val="32"/>
-          <w:lang w:val="en-US"/>
-        </w:rPr>
-      </w:pPr>
-      <w:r>
-        <w:rPr>
-          <w:sz w:val="32"/>
-          <w:szCs w:val="32"/>
-          <w:lang w:val="en-US"/>
-        </w:rPr>
-        <w:t xml:space="preserve">&lt;p&gt; </w:t>
-      </w:r>
-      <w:r>
-        <w:rPr>
-          <w:b/>
-          <w:sz w:val="32"/>
-          <w:szCs w:val="32"/>
-          <w:lang w:val="en-US"/>
-        </w:rPr>
-        <w:t>Copyright</w:t>
-      </w:r>
-      <w:r>
-        <w:rPr>
-          <w:sz w:val="32"/>
-          <w:szCs w:val="32"/>
-          <w:lang w:val="en-US"/>
-        </w:rPr>
-        <w:t xml:space="preserve"> &amp;copy; </w:t>
-      </w:r>
-      <w:r>
-        <w:rPr>
-          <w:b/>
-          <w:sz w:val="32"/>
-          <w:szCs w:val="32"/>
-          <w:lang w:val="en-US"/>
-        </w:rPr>
-        <w:t>2020</w:t>
-      </w:r>
-    </w:p>
-    <w:p>
-      <w:pPr>
-        <w:rPr>
-          <w:b/>
-          <w:sz w:val="32"/>
-          <w:szCs w:val="32"/>
-          <w:lang w:val="en-US"/>
-        </w:rPr>
-      </w:pPr>
-      <w:r>
-        <w:rPr>
-          <w:sz w:val="32"/>
-          <w:szCs w:val="32"/>
-          <w:lang w:val="en-US"/>
-        </w:rPr>
-        <w:t xml:space="preserve">&lt;h3&gt;&lt;a </w:t>
-      </w:r>
-      <w:proofErr w:type="spellStart"/>
-      <w:r>
-        <w:rPr>
-          <w:sz w:val="32"/>
-          <w:szCs w:val="32"/>
-          <w:lang w:val="en-US"/>
-        </w:rPr>
-        <w:t>href</w:t>
-      </w:r>
-      <w:proofErr w:type="spellEnd"/>
-      <w:r>
-        <w:rPr>
-          <w:sz w:val="32"/>
-          <w:szCs w:val="32"/>
-          <w:lang w:val="en-US"/>
-        </w:rPr>
-        <w:t xml:space="preserve">=”#logo”&gt; </w:t>
-      </w:r>
-      <w:r>
-        <w:rPr>
-          <w:b/>
-          <w:sz w:val="32"/>
-          <w:szCs w:val="32"/>
-          <w:lang w:val="en-US"/>
-        </w:rPr>
-        <w:t>Back to Top</w:t>
-      </w:r>
-    </w:p>
-    <w:p>
-      <w:pPr>
-        <w:pStyle w:val="Prrafodelista"/>
-        <w:numPr>
-          <w:ilvl w:val="0"/>
-          <w:numId w:val="13"/>
-        </w:numPr>
-        <w:rPr>
-          <w:sz w:val="32"/>
-          <w:szCs w:val="32"/>
-        </w:rPr>
-      </w:pPr>
-      <w:r>
-        <w:rPr>
-          <w:sz w:val="32"/>
-          <w:szCs w:val="32"/>
-        </w:rPr>
-        <w:t xml:space="preserve">NO OLVIDAR:  </w:t>
-      </w:r>
-      <w:proofErr w:type="spellStart"/>
-      <w:r>
-        <w:rPr>
-          <w:sz w:val="32"/>
-          <w:szCs w:val="32"/>
-        </w:rPr>
-        <w:t>alt</w:t>
-      </w:r>
-      <w:proofErr w:type="spellEnd"/>
-      <w:r>
-        <w:rPr>
-          <w:sz w:val="32"/>
-          <w:szCs w:val="32"/>
-        </w:rPr>
-        <w:t>=”” // target</w:t>
-      </w:r>
-      <w:proofErr w:type="gramStart"/>
-      <w:r>
-        <w:rPr>
-          <w:sz w:val="32"/>
-          <w:szCs w:val="32"/>
-        </w:rPr>
-        <w:t>=”_</w:t>
-      </w:r>
-      <w:proofErr w:type="spellStart"/>
-      <w:proofErr w:type="gramEnd"/>
-      <w:r>
-        <w:rPr>
-          <w:sz w:val="32"/>
-          <w:szCs w:val="32"/>
-        </w:rPr>
-        <w:t>blank</w:t>
-      </w:r>
-      <w:proofErr w:type="spellEnd"/>
-      <w:r>
-        <w:rPr>
-          <w:sz w:val="32"/>
-          <w:szCs w:val="32"/>
-        </w:rPr>
-        <w:t>”</w:t>
-      </w:r>
-    </w:p>
-    <w:p>
-      <w:pPr>
-        <w:rPr>
-          <w:b/>
-          <w:sz w:val="32"/>
-          <w:szCs w:val="32"/>
-        </w:rPr>
-      </w:pPr>
-    </w:p>
-    <w:p>
-      <w:pPr>
-        <w:rPr>
-          <w:sz w:val="32"/>
-          <w:szCs w:val="32"/>
-          <w:u w:val="single"/>
-          <w:lang w:val="en-US"/>
-        </w:rPr>
-      </w:pPr>
-      <w:proofErr w:type="spellStart"/>
-      <w:r>
-        <w:rPr>
-          <w:sz w:val="32"/>
-          <w:szCs w:val="32"/>
-          <w:u w:val="single"/>
-          <w:lang w:val="en-US"/>
-        </w:rPr>
-        <w:t>Tercera</w:t>
-      </w:r>
-      <w:proofErr w:type="spellEnd"/>
-      <w:r>
-        <w:rPr>
-          <w:sz w:val="32"/>
-          <w:szCs w:val="32"/>
-          <w:u w:val="single"/>
-          <w:lang w:val="en-US"/>
-        </w:rPr>
-        <w:t xml:space="preserve"> Parte:</w:t>
-      </w:r>
-    </w:p>
-    <w:p>
-      <w:pPr>
-        <w:rPr>
-          <w:sz w:val="32"/>
-          <w:szCs w:val="32"/>
-          <w:lang w:val="en-US"/>
-        </w:rPr>
-      </w:pPr>
-      <w:proofErr w:type="spellStart"/>
-      <w:r>
-        <w:rPr>
-          <w:sz w:val="32"/>
-          <w:szCs w:val="32"/>
-          <w:lang w:val="en-US"/>
-        </w:rPr>
-        <w:t>Cream</w:t>
-      </w:r>
-      <w:r>
-        <w:rPr>
-          <w:sz w:val="32"/>
-          <w:szCs w:val="32"/>
-          <w:lang w:val="en-US"/>
-        </w:rPr>
-        <w:t>os</w:t>
-      </w:r>
-      <w:proofErr w:type="spellEnd"/>
-      <w:r>
-        <w:rPr>
-          <w:sz w:val="32"/>
-          <w:szCs w:val="32"/>
-          <w:lang w:val="en-US"/>
-        </w:rPr>
-        <w:t xml:space="preserve"> las pages: About, Numbers, </w:t>
-      </w:r>
-      <w:r>
-        <w:rPr>
-          <w:sz w:val="32"/>
-          <w:szCs w:val="32"/>
-          <w:lang w:val="en-US"/>
-        </w:rPr>
-        <w:t>Contact.</w:t>
-      </w:r>
-    </w:p>
-    <w:p>
-      <w:pPr>
-        <w:rPr>
-          <w:sz w:val="32"/>
-          <w:szCs w:val="32"/>
-        </w:rPr>
-      </w:pPr>
-      <w:r>
-        <w:rPr>
-          <w:sz w:val="32"/>
-          <w:szCs w:val="32"/>
-        </w:rPr>
-        <w:t xml:space="preserve">¿Cómo procedemos? </w:t>
-      </w:r>
-    </w:p>
-    <w:p>
-      <w:pPr>
-        <w:rPr>
-          <w:sz w:val="32"/>
-          <w:szCs w:val="32"/>
-        </w:rPr>
-      </w:pPr>
-    </w:p>
-    <w:p>
-      <w:pPr>
-        <w:pStyle w:val="Prrafodelista"/>
-        <w:jc w:val="center"/>
-        <w:rPr>
-          <w:sz w:val="32"/>
-          <w:szCs w:val="32"/>
-          <w:u w:val="single"/>
-        </w:rPr>
-      </w:pPr>
-      <w:r>
-        <w:rPr>
-          <w:sz w:val="32"/>
-          <w:szCs w:val="32"/>
-          <w:u w:val="single"/>
-        </w:rPr>
-        <w:t>About.html</w:t>
-      </w:r>
-    </w:p>
-    <w:p>
-      <w:pPr>
-        <w:pStyle w:val="Prrafodelista"/>
-        <w:jc w:val="center"/>
-        <w:rPr>
-          <w:sz w:val="32"/>
-          <w:szCs w:val="32"/>
-          <w:u w:val="single"/>
-        </w:rPr>
-      </w:pPr>
-    </w:p>
-    <w:p>
-      <w:pPr>
-        <w:pStyle w:val="Prrafodelista"/>
-        <w:numPr>
-          <w:ilvl w:val="0"/>
-          <w:numId w:val="13"/>
-        </w:numPr>
-        <w:rPr>
-          <w:sz w:val="32"/>
-          <w:szCs w:val="32"/>
-        </w:rPr>
-      </w:pPr>
-      <w:proofErr w:type="spellStart"/>
-      <w:r>
-        <w:rPr>
-          <w:sz w:val="32"/>
-          <w:szCs w:val="32"/>
-        </w:rPr>
-        <w:t>Copy</w:t>
-      </w:r>
-      <w:proofErr w:type="spellEnd"/>
-      <w:r>
-        <w:rPr>
-          <w:sz w:val="32"/>
-          <w:szCs w:val="32"/>
-        </w:rPr>
-        <w:t xml:space="preserve"> Paste </w:t>
-      </w:r>
-      <w:proofErr w:type="spellStart"/>
-      <w:r>
-        <w:rPr>
-          <w:sz w:val="32"/>
-          <w:szCs w:val="32"/>
-        </w:rPr>
-        <w:t>everything</w:t>
-      </w:r>
-      <w:proofErr w:type="spellEnd"/>
-      <w:r>
-        <w:rPr>
-          <w:sz w:val="32"/>
-          <w:szCs w:val="32"/>
-        </w:rPr>
-        <w:t xml:space="preserve"> </w:t>
-      </w:r>
-      <w:proofErr w:type="spellStart"/>
-      <w:r>
-        <w:rPr>
-          <w:sz w:val="32"/>
-          <w:szCs w:val="32"/>
-        </w:rPr>
-        <w:t>from</w:t>
-      </w:r>
-      <w:proofErr w:type="spellEnd"/>
-      <w:r>
-        <w:rPr>
-          <w:sz w:val="32"/>
-          <w:szCs w:val="32"/>
-        </w:rPr>
-        <w:t xml:space="preserve"> </w:t>
-      </w:r>
-      <w:proofErr w:type="spellStart"/>
-      <w:r>
-        <w:rPr>
-          <w:sz w:val="32"/>
-          <w:szCs w:val="32"/>
-        </w:rPr>
-        <w:t>Index</w:t>
-      </w:r>
-      <w:proofErr w:type="spellEnd"/>
-    </w:p>
-    <w:p>
-      <w:pPr>
-        <w:pStyle w:val="Prrafodelista"/>
-        <w:numPr>
-          <w:ilvl w:val="0"/>
-          <w:numId w:val="13"/>
-        </w:numPr>
-        <w:rPr>
-          <w:sz w:val="32"/>
-          <w:szCs w:val="32"/>
-        </w:rPr>
-      </w:pPr>
-      <w:r>
-        <w:rPr>
-          <w:sz w:val="32"/>
-          <w:szCs w:val="32"/>
-        </w:rPr>
-        <w:t xml:space="preserve">Cambiamos títulos y </w:t>
-      </w:r>
-      <w:proofErr w:type="spellStart"/>
-      <w:r>
-        <w:rPr>
-          <w:sz w:val="32"/>
-          <w:szCs w:val="32"/>
-        </w:rPr>
-        <w:t>headers</w:t>
-      </w:r>
-      <w:proofErr w:type="spellEnd"/>
-    </w:p>
-    <w:p>
-      <w:pPr>
-        <w:pStyle w:val="Prrafodelista"/>
-        <w:numPr>
-          <w:ilvl w:val="0"/>
-          <w:numId w:val="13"/>
-        </w:numPr>
-        <w:rPr>
-          <w:sz w:val="32"/>
-          <w:szCs w:val="32"/>
-        </w:rPr>
-      </w:pPr>
-      <w:r>
-        <w:rPr>
-          <w:sz w:val="32"/>
-          <w:szCs w:val="32"/>
-        </w:rPr>
-        <w:t>Borramos lo NO Necesario (</w:t>
-      </w:r>
-      <w:proofErr w:type="spellStart"/>
-      <w:r>
-        <w:rPr>
-          <w:sz w:val="32"/>
-          <w:szCs w:val="32"/>
-        </w:rPr>
-        <w:t>Products</w:t>
-      </w:r>
-      <w:proofErr w:type="spellEnd"/>
-      <w:r>
-        <w:rPr>
-          <w:sz w:val="32"/>
-          <w:szCs w:val="32"/>
-        </w:rPr>
-        <w:t>)</w:t>
-      </w:r>
-    </w:p>
-    <w:p>
-      <w:pPr>
-        <w:rPr>
-          <w:sz w:val="32"/>
-          <w:szCs w:val="32"/>
-          <w:lang w:val="en-US"/>
-        </w:rPr>
-      </w:pPr>
-      <w:r>
-        <w:rPr>
-          <w:sz w:val="32"/>
-          <w:szCs w:val="32"/>
-          <w:lang w:val="en-US"/>
-        </w:rPr>
-        <w:t>&lt;</w:t>
-      </w:r>
-      <w:proofErr w:type="gramStart"/>
-      <w:r>
-        <w:rPr>
-          <w:sz w:val="32"/>
-          <w:szCs w:val="32"/>
-          <w:lang w:val="en-US"/>
-        </w:rPr>
-        <w:t>title</w:t>
-      </w:r>
-      <w:proofErr w:type="gramEnd"/>
-      <w:r>
-        <w:rPr>
-          <w:sz w:val="32"/>
-          <w:szCs w:val="32"/>
-          <w:lang w:val="en-US"/>
-        </w:rPr>
-        <w:t xml:space="preserve">&gt; </w:t>
-      </w:r>
-      <w:r>
-        <w:rPr>
-          <w:b/>
-          <w:sz w:val="32"/>
-          <w:szCs w:val="32"/>
-          <w:lang w:val="en-US"/>
-        </w:rPr>
-        <w:t>About</w:t>
-      </w:r>
-    </w:p>
-    <w:p>
-      <w:pPr>
-        <w:rPr>
-          <w:sz w:val="32"/>
-          <w:szCs w:val="32"/>
-          <w:lang w:val="en-US"/>
-        </w:rPr>
-      </w:pPr>
-      <w:r>
-        <w:rPr>
-          <w:sz w:val="32"/>
-          <w:szCs w:val="32"/>
-          <w:lang w:val="en-US"/>
-        </w:rPr>
-        <w:t xml:space="preserve">&lt;h1&gt; </w:t>
-      </w:r>
-      <w:r>
-        <w:rPr>
-          <w:b/>
-          <w:sz w:val="32"/>
-          <w:szCs w:val="32"/>
-          <w:lang w:val="en-US"/>
-        </w:rPr>
-        <w:t>About Us</w:t>
-      </w:r>
-    </w:p>
-    <w:p>
-      <w:pPr>
-        <w:rPr>
-          <w:sz w:val="32"/>
-          <w:szCs w:val="32"/>
-          <w:lang w:val="en-US"/>
-        </w:rPr>
-      </w:pPr>
-      <w:r>
-        <w:rPr>
-          <w:sz w:val="32"/>
-          <w:szCs w:val="32"/>
-          <w:lang w:val="en-US"/>
-        </w:rPr>
-        <w:t>&lt;p</w:t>
-      </w:r>
-      <w:r>
-        <w:rPr>
-          <w:sz w:val="32"/>
-          <w:szCs w:val="32"/>
-          <w:lang w:val="en-US"/>
-        </w:rPr>
-        <w:t>&gt;</w:t>
-      </w:r>
-      <w:r>
-        <w:rPr>
-          <w:b/>
-          <w:sz w:val="32"/>
-          <w:szCs w:val="32"/>
-          <w:lang w:val="en-US"/>
-        </w:rPr>
-        <w:t xml:space="preserve"> Lorem100</w:t>
-      </w:r>
-    </w:p>
-    <w:p>
-      <w:pPr>
-        <w:pStyle w:val="Prrafodelista"/>
-        <w:numPr>
-          <w:ilvl w:val="0"/>
-          <w:numId w:val="14"/>
-        </w:numPr>
-        <w:rPr>
-          <w:sz w:val="32"/>
-          <w:szCs w:val="32"/>
-          <w:u w:val="single"/>
-          <w:lang w:val="en-US"/>
-        </w:rPr>
-      </w:pPr>
-      <w:proofErr w:type="spellStart"/>
-      <w:r>
-        <w:rPr>
-          <w:sz w:val="32"/>
-          <w:szCs w:val="32"/>
-          <w:lang w:val="en-US"/>
-        </w:rPr>
-        <w:t>Dejamos</w:t>
-      </w:r>
-      <w:proofErr w:type="spellEnd"/>
-      <w:r>
-        <w:rPr>
-          <w:sz w:val="32"/>
-          <w:szCs w:val="32"/>
-          <w:lang w:val="en-US"/>
-        </w:rPr>
-        <w:t xml:space="preserve"> la </w:t>
-      </w:r>
-      <w:proofErr w:type="spellStart"/>
-      <w:r>
-        <w:rPr>
-          <w:sz w:val="32"/>
-          <w:szCs w:val="32"/>
-          <w:lang w:val="en-US"/>
-        </w:rPr>
-        <w:t>Nav</w:t>
-      </w:r>
-      <w:proofErr w:type="spellEnd"/>
-      <w:r>
-        <w:rPr>
-          <w:sz w:val="32"/>
-          <w:szCs w:val="32"/>
-          <w:lang w:val="en-US"/>
-        </w:rPr>
-        <w:t xml:space="preserve"> Bar,</w:t>
-      </w:r>
-      <w:proofErr w:type="spellStart"/>
-      <w:r>
-        <w:rPr>
-          <w:sz w:val="32"/>
-          <w:szCs w:val="32"/>
-          <w:lang w:val="en-US"/>
-        </w:rPr>
-        <w:t xml:space="preserve"> Ba</w:t>
-      </w:r>
-      <w:proofErr w:type="spellEnd"/>
-      <w:r>
-        <w:rPr>
-          <w:sz w:val="32"/>
-          <w:szCs w:val="32"/>
-          <w:lang w:val="en-US"/>
-        </w:rPr>
-        <w:t>ckground Image y Footer IGUALES.</w:t>
-      </w:r>
-    </w:p>
-    <w:p>
-      <w:pPr>
-        <w:rPr>
-          <w:sz w:val="32"/>
-          <w:szCs w:val="32"/>
-          <w:u w:val="single"/>
-          <w:lang w:val="en-US"/>
-        </w:rPr>
-      </w:pPr>
-    </w:p>
-    <w:p>
-      <w:pPr>
-        <w:pStyle w:val="Prrafodelista"/>
-        <w:jc w:val="center"/>
-        <w:rPr>
-          <w:sz w:val="32"/>
-          <w:szCs w:val="32"/>
-          <w:u w:val="single"/>
-        </w:rPr>
-      </w:pPr>
-      <w:r>
-        <w:rPr>
-          <w:sz w:val="32"/>
-          <w:szCs w:val="32"/>
-          <w:u w:val="single"/>
-        </w:rPr>
-        <w:lastRenderedPageBreak/>
-        <w:t>Numbers.html</w:t>
-      </w:r>
-    </w:p>
-    <w:p>
-      <w:pPr>
-        <w:pStyle w:val="Prrafodelista"/>
-        <w:rPr>
-          <w:sz w:val="32"/>
-          <w:szCs w:val="32"/>
-        </w:rPr>
-      </w:pPr>
-      <w:r>
-        <w:rPr>
-          <w:b/>
-          <w:sz w:val="32"/>
-          <w:szCs w:val="32"/>
-        </w:rPr>
-        <w:t xml:space="preserve">Guardaremos el </w:t>
-      </w:r>
-      <w:proofErr w:type="spellStart"/>
-      <w:r>
-        <w:rPr>
-          <w:b/>
-          <w:sz w:val="32"/>
-          <w:szCs w:val="32"/>
-        </w:rPr>
-        <w:t>Header</w:t>
-      </w:r>
-      <w:proofErr w:type="spellEnd"/>
-      <w:r>
-        <w:rPr>
-          <w:b/>
-          <w:sz w:val="32"/>
-          <w:szCs w:val="32"/>
-        </w:rPr>
-        <w:t xml:space="preserve"> + </w:t>
-      </w:r>
-      <w:proofErr w:type="spellStart"/>
-      <w:r>
-        <w:rPr>
-          <w:b/>
-          <w:sz w:val="32"/>
-          <w:szCs w:val="32"/>
-        </w:rPr>
-        <w:t>Footer</w:t>
-      </w:r>
-      <w:proofErr w:type="spellEnd"/>
-      <w:r>
-        <w:rPr>
-          <w:sz w:val="32"/>
-          <w:szCs w:val="32"/>
-        </w:rPr>
-        <w:t xml:space="preserve"> </w:t>
-      </w:r>
-      <w:r>
-        <w:rPr>
-          <w:b/>
-          <w:sz w:val="32"/>
-          <w:szCs w:val="32"/>
-        </w:rPr>
-        <w:t>para cada página</w:t>
-      </w:r>
-      <w:r>
-        <w:rPr>
-          <w:sz w:val="32"/>
-          <w:szCs w:val="32"/>
-        </w:rPr>
-        <w:t>, eso s</w:t>
-      </w:r>
-      <w:r>
-        <w:rPr>
-          <w:sz w:val="32"/>
-          <w:szCs w:val="32"/>
-        </w:rPr>
-        <w:t xml:space="preserve">í, cambiando los Hs y el contenido principal. En este caso en el contenido debe haber </w:t>
-      </w:r>
-      <w:proofErr w:type="spellStart"/>
-      <w:r>
-        <w:rPr>
-          <w:sz w:val="32"/>
-          <w:szCs w:val="32"/>
-        </w:rPr>
-        <w:t>Our</w:t>
-      </w:r>
-      <w:proofErr w:type="spellEnd"/>
-      <w:r>
-        <w:rPr>
-          <w:sz w:val="32"/>
-          <w:szCs w:val="32"/>
-        </w:rPr>
-        <w:t xml:space="preserve"> </w:t>
-      </w:r>
-      <w:proofErr w:type="spellStart"/>
-      <w:r>
-        <w:rPr>
-          <w:sz w:val="32"/>
-          <w:szCs w:val="32"/>
-        </w:rPr>
-        <w:t>Stores</w:t>
-      </w:r>
-      <w:proofErr w:type="spellEnd"/>
-      <w:r>
-        <w:rPr>
-          <w:sz w:val="32"/>
-          <w:szCs w:val="32"/>
-        </w:rPr>
-        <w:t>.</w:t>
-      </w:r>
-    </w:p>
-    <w:p>
-      <w:pPr>
-        <w:pStyle w:val="Prrafodelista"/>
-        <w:rPr>
-          <w:sz w:val="32"/>
-          <w:szCs w:val="32"/>
-        </w:rPr>
-      </w:pPr>
-      <w:r>
-        <w:rPr>
-          <w:sz w:val="32"/>
-          <w:szCs w:val="32"/>
-        </w:rPr>
-        <w:t>Haremos Tablas con ciudades y teléfonos.</w:t>
-      </w:r>
-    </w:p>
-    <w:p>
-      <w:pPr>
-        <w:pStyle w:val="Prrafodelista"/>
-        <w:rPr>
-          <w:sz w:val="32"/>
-          <w:szCs w:val="32"/>
-        </w:rPr>
-      </w:pPr>
-    </w:p>
-    <w:p>
-      <w:pPr>
-        <w:pStyle w:val="Prrafodelista"/>
-        <w:numPr>
-          <w:ilvl w:val="0"/>
-          <w:numId w:val="14"/>
-        </w:numPr>
-        <w:rPr>
-          <w:sz w:val="32"/>
-          <w:szCs w:val="32"/>
-          <w:lang w:val="en-US"/>
-        </w:rPr>
-      </w:pPr>
-      <w:r>
-        <w:rPr>
-          <w:sz w:val="32"/>
-          <w:szCs w:val="32"/>
-          <w:lang w:val="en-US"/>
-        </w:rPr>
-        <w:t xml:space="preserve">Copy </w:t>
-      </w:r>
-      <w:proofErr w:type="spellStart"/>
-      <w:r>
-        <w:rPr>
-          <w:sz w:val="32"/>
-          <w:szCs w:val="32"/>
-          <w:lang w:val="en-US"/>
-        </w:rPr>
-        <w:t>Paster</w:t>
-      </w:r>
-      <w:proofErr w:type="spellEnd"/>
-      <w:r>
-        <w:rPr>
-          <w:sz w:val="32"/>
-          <w:szCs w:val="32"/>
-          <w:lang w:val="en-US"/>
-        </w:rPr>
-        <w:t xml:space="preserve"> Header y Footer.</w:t>
-      </w:r>
-    </w:p>
-    <w:p>
-      <w:pPr>
-        <w:pStyle w:val="Prrafodelista"/>
-        <w:numPr>
-          <w:ilvl w:val="0"/>
-          <w:numId w:val="14"/>
-        </w:numPr>
-        <w:rPr>
-          <w:sz w:val="32"/>
-          <w:szCs w:val="32"/>
-          <w:lang w:val="en-US"/>
-        </w:rPr>
-      </w:pPr>
-      <w:r>
-        <w:rPr>
-          <w:sz w:val="32"/>
-          <w:szCs w:val="32"/>
-          <w:lang w:val="en-US"/>
-        </w:rPr>
-        <w:t>Change Titles</w:t>
-      </w:r>
-      <w:r>
-        <w:rPr>
-          <w:sz w:val="32"/>
-          <w:szCs w:val="32"/>
-          <w:lang w:val="en-US"/>
-        </w:rPr>
-        <w:t>.</w:t>
-      </w:r>
-    </w:p>
-    <w:p>
-      <w:pPr>
-        <w:pStyle w:val="Prrafodelista"/>
-        <w:numPr>
-          <w:ilvl w:val="0"/>
-          <w:numId w:val="14"/>
-        </w:numPr>
-        <w:rPr>
-          <w:sz w:val="32"/>
-          <w:szCs w:val="32"/>
-          <w:lang w:val="en-US"/>
-        </w:rPr>
-      </w:pPr>
-      <w:r>
-        <w:rPr>
-          <w:sz w:val="32"/>
-          <w:szCs w:val="32"/>
-          <w:lang w:val="en-US"/>
-        </w:rPr>
-        <w:t>Delete as necessary.</w:t>
-      </w:r>
-    </w:p>
-    <w:p>
-      <w:pPr>
-        <w:rPr>
-          <w:sz w:val="32"/>
-          <w:szCs w:val="32"/>
-          <w:lang w:val="en-US"/>
-        </w:rPr>
-      </w:pPr>
-    </w:p>
-    <w:p>
-      <w:pPr>
-        <w:rPr>
-          <w:sz w:val="32"/>
-          <w:szCs w:val="32"/>
-        </w:rPr>
-      </w:pPr>
-      <w:r>
-        <w:rPr>
-          <w:sz w:val="32"/>
-          <w:szCs w:val="32"/>
-        </w:rPr>
-        <w:t>&lt;</w:t>
-      </w:r>
-      <w:proofErr w:type="spellStart"/>
-      <w:r>
-        <w:rPr>
-          <w:sz w:val="32"/>
-          <w:szCs w:val="32"/>
-        </w:rPr>
-        <w:t>table</w:t>
-      </w:r>
-      <w:proofErr w:type="spellEnd"/>
-      <w:r>
-        <w:rPr>
-          <w:sz w:val="32"/>
-          <w:szCs w:val="32"/>
-        </w:rPr>
-        <w:t xml:space="preserve">&gt; </w:t>
-      </w:r>
-      <w:r>
-        <w:rPr>
-          <w:sz w:val="32"/>
-          <w:szCs w:val="32"/>
-        </w:rPr>
-        <w:tab/>
-      </w:r>
-      <w:r>
-        <w:rPr>
-          <w:sz w:val="32"/>
-          <w:szCs w:val="32"/>
-        </w:rPr>
-        <w:tab/>
-      </w:r>
-      <w:r>
-        <w:rPr>
-          <w:sz w:val="32"/>
-          <w:szCs w:val="32"/>
-        </w:rPr>
-        <w:tab/>
-      </w:r>
-      <w:r>
-        <w:rPr>
-          <w:sz w:val="32"/>
-          <w:szCs w:val="32"/>
-        </w:rPr>
-        <w:tab/>
-      </w:r>
-      <w:r>
-        <w:rPr>
-          <w:sz w:val="32"/>
-          <w:szCs w:val="32"/>
-          <w:lang w:val="en-US"/>
-        </w:rPr>
-        <w:sym w:font="Wingdings" w:char="F0E0"/>
-      </w:r>
-      <w:r>
-        <w:rPr>
-          <w:sz w:val="32"/>
-          <w:szCs w:val="32"/>
-        </w:rPr>
-        <w:t xml:space="preserve"> Abrimos Tabla</w:t>
-      </w:r>
-    </w:p>
-    <w:p>
-      <w:pPr>
-        <w:rPr>
-          <w:sz w:val="32"/>
-          <w:szCs w:val="32"/>
-          <w:lang w:val="en-US"/>
-        </w:rPr>
-      </w:pPr>
-      <w:r>
-        <w:rPr>
-          <w:sz w:val="32"/>
-          <w:szCs w:val="32"/>
-        </w:rPr>
-        <w:tab/>
-      </w:r>
-      <w:r>
-        <w:rPr>
-          <w:sz w:val="32"/>
-          <w:szCs w:val="32"/>
-          <w:lang w:val="en-US"/>
-        </w:rPr>
-        <w:t>&lt;</w:t>
-      </w:r>
-      <w:proofErr w:type="spellStart"/>
-      <w:proofErr w:type="gramStart"/>
-      <w:r>
-        <w:rPr>
-          <w:sz w:val="32"/>
-          <w:szCs w:val="32"/>
-          <w:lang w:val="en-US"/>
-        </w:rPr>
-        <w:t>tr</w:t>
-      </w:r>
-      <w:proofErr w:type="spellEnd"/>
-      <w:proofErr w:type="gramEnd"/>
-      <w:r>
-        <w:rPr>
-          <w:sz w:val="32"/>
-          <w:szCs w:val="32"/>
-          <w:lang w:val="en-US"/>
-        </w:rPr>
-        <w:t>&gt;</w:t>
-      </w:r>
-      <w:r>
-        <w:rPr>
-          <w:sz w:val="32"/>
-          <w:szCs w:val="32"/>
-          <w:lang w:val="en-US"/>
-        </w:rPr>
-        <w:tab/>
-      </w:r>
-      <w:r>
-        <w:rPr>
-          <w:sz w:val="32"/>
-          <w:szCs w:val="32"/>
-          <w:lang w:val="en-US"/>
-        </w:rPr>
-        <w:tab/>
-      </w:r>
-      <w:r>
-        <w:rPr>
-          <w:sz w:val="32"/>
-          <w:szCs w:val="32"/>
-          <w:lang w:val="en-US"/>
-        </w:rPr>
-        <w:tab/>
-      </w:r>
-      <w:r>
-        <w:rPr>
-          <w:sz w:val="32"/>
-          <w:szCs w:val="32"/>
-          <w:lang w:val="en-US"/>
-        </w:rPr>
-        <w:tab/>
-      </w:r>
-      <w:r>
-        <w:rPr>
-          <w:sz w:val="32"/>
-          <w:szCs w:val="32"/>
-          <w:lang w:val="en-US"/>
-        </w:rPr>
-        <w:sym w:font="Wingdings" w:char="F0E0"/>
-      </w:r>
-      <w:r>
-        <w:rPr>
-          <w:sz w:val="32"/>
-          <w:szCs w:val="32"/>
-          <w:lang w:val="en-US"/>
-        </w:rPr>
-        <w:t xml:space="preserve"> </w:t>
-      </w:r>
-      <w:proofErr w:type="spellStart"/>
-      <w:r>
-        <w:rPr>
-          <w:sz w:val="32"/>
-          <w:szCs w:val="32"/>
-          <w:lang w:val="en-US"/>
-        </w:rPr>
-        <w:t>Creamos</w:t>
-      </w:r>
-      <w:proofErr w:type="spellEnd"/>
-      <w:r>
-        <w:rPr>
-          <w:sz w:val="32"/>
-          <w:szCs w:val="32"/>
-          <w:lang w:val="en-US"/>
-        </w:rPr>
-        <w:t xml:space="preserve"> Fila</w:t>
-      </w:r>
-    </w:p>
-    <w:p>
-      <w:pPr>
-        <w:rPr>
-          <w:sz w:val="32"/>
-          <w:szCs w:val="32"/>
-          <w:lang w:val="en-US"/>
-        </w:rPr>
-      </w:pPr>
-      <w:r>
-        <w:rPr>
-          <w:sz w:val="32"/>
-          <w:szCs w:val="32"/>
-          <w:lang w:val="en-US"/>
-        </w:rPr>
-        <w:tab/>
-      </w:r>
-      <w:r>
-        <w:rPr>
-          <w:sz w:val="32"/>
-          <w:szCs w:val="32"/>
-          <w:lang w:val="en-US"/>
-        </w:rPr>
-        <w:tab/>
-      </w:r>
-      <w:r>
-        <w:rPr>
-          <w:sz w:val="32"/>
-          <w:szCs w:val="32"/>
-          <w:lang w:val="en-US"/>
-        </w:rPr>
-        <w:t>&lt;</w:t>
-      </w:r>
-      <w:proofErr w:type="spellStart"/>
-      <w:proofErr w:type="gramStart"/>
-      <w:r>
-        <w:rPr>
-          <w:sz w:val="32"/>
-          <w:szCs w:val="32"/>
-          <w:lang w:val="en-US"/>
-        </w:rPr>
-        <w:t>th</w:t>
-      </w:r>
-      <w:proofErr w:type="spellEnd"/>
-      <w:proofErr w:type="gramEnd"/>
-      <w:r>
-        <w:rPr>
-          <w:sz w:val="32"/>
-          <w:szCs w:val="32"/>
-          <w:lang w:val="en-US"/>
-        </w:rPr>
-        <w:t xml:space="preserve">&gt; </w:t>
-      </w:r>
-      <w:r>
-        <w:rPr>
-          <w:b/>
-          <w:sz w:val="32"/>
-          <w:szCs w:val="32"/>
-          <w:lang w:val="en-US"/>
-        </w:rPr>
-        <w:t>City</w:t>
-      </w:r>
-      <w:r>
-        <w:rPr>
-          <w:b/>
-          <w:sz w:val="32"/>
-          <w:szCs w:val="32"/>
-          <w:lang w:val="en-US"/>
-        </w:rPr>
-        <w:tab/>
-      </w:r>
-      <w:r>
-        <w:rPr>
-          <w:b/>
-          <w:sz w:val="32"/>
-          <w:szCs w:val="32"/>
-          <w:lang w:val="en-US"/>
-        </w:rPr>
-        <w:tab/>
-      </w:r>
-      <w:r>
-        <w:rPr>
-          <w:b/>
-          <w:sz w:val="32"/>
-          <w:szCs w:val="32"/>
-          <w:lang w:val="en-US"/>
-        </w:rPr>
-        <w:sym w:font="Wingdings" w:char="F0E0"/>
-      </w:r>
-      <w:r>
-        <w:rPr>
-          <w:b/>
-          <w:sz w:val="32"/>
-          <w:szCs w:val="32"/>
-          <w:lang w:val="en-US"/>
-        </w:rPr>
-        <w:t xml:space="preserve"> </w:t>
-      </w:r>
-      <w:r>
-        <w:rPr>
-          <w:sz w:val="32"/>
-          <w:szCs w:val="32"/>
-          <w:lang w:val="en-US"/>
-        </w:rPr>
-        <w:t>Heading de fila</w:t>
-      </w:r>
-    </w:p>
-    <w:p>
-      <w:pPr>
-        <w:rPr>
-          <w:sz w:val="32"/>
-          <w:szCs w:val="32"/>
-          <w:lang w:val="en-US"/>
-        </w:rPr>
-      </w:pPr>
-      <w:r>
-        <w:rPr>
-          <w:sz w:val="32"/>
-          <w:szCs w:val="32"/>
-          <w:lang w:val="en-US"/>
-        </w:rPr>
-        <w:tab/>
-      </w:r>
-      <w:r>
-        <w:rPr>
-          <w:sz w:val="32"/>
-          <w:szCs w:val="32"/>
-          <w:lang w:val="en-US"/>
-        </w:rPr>
-        <w:tab/>
-        <w:t>&lt;</w:t>
-      </w:r>
-      <w:proofErr w:type="spellStart"/>
-      <w:proofErr w:type="gramStart"/>
-      <w:r>
-        <w:rPr>
-          <w:sz w:val="32"/>
-          <w:szCs w:val="32"/>
-          <w:lang w:val="en-US"/>
-        </w:rPr>
-        <w:t>th</w:t>
-      </w:r>
-      <w:proofErr w:type="spellEnd"/>
-      <w:proofErr w:type="gramEnd"/>
-      <w:r>
-        <w:rPr>
-          <w:sz w:val="32"/>
-          <w:szCs w:val="32"/>
-          <w:lang w:val="en-US"/>
-        </w:rPr>
-        <w:t xml:space="preserve">&gt; </w:t>
-      </w:r>
-      <w:r>
-        <w:rPr>
-          <w:b/>
-          <w:sz w:val="32"/>
-          <w:szCs w:val="32"/>
-          <w:lang w:val="en-US"/>
-        </w:rPr>
-        <w:t>Chicago</w:t>
-      </w:r>
-    </w:p>
-    <w:p>
-      <w:pPr>
-        <w:rPr>
-          <w:sz w:val="32"/>
-          <w:szCs w:val="32"/>
-          <w:lang w:val="en-US"/>
-        </w:rPr>
-      </w:pPr>
-      <w:r>
-        <w:rPr>
-          <w:sz w:val="32"/>
-          <w:szCs w:val="32"/>
-          <w:lang w:val="en-US"/>
-        </w:rPr>
-        <w:tab/>
-      </w:r>
-      <w:r>
-        <w:rPr>
-          <w:sz w:val="32"/>
-          <w:szCs w:val="32"/>
-          <w:lang w:val="en-US"/>
-        </w:rPr>
-        <w:tab/>
-        <w:t>&lt;</w:t>
-      </w:r>
-      <w:proofErr w:type="spellStart"/>
-      <w:proofErr w:type="gramStart"/>
-      <w:r>
-        <w:rPr>
-          <w:sz w:val="32"/>
-          <w:szCs w:val="32"/>
-          <w:lang w:val="en-US"/>
-        </w:rPr>
-        <w:t>th</w:t>
-      </w:r>
-      <w:proofErr w:type="spellEnd"/>
-      <w:proofErr w:type="gramEnd"/>
-      <w:r>
-        <w:rPr>
-          <w:sz w:val="32"/>
-          <w:szCs w:val="32"/>
-          <w:lang w:val="en-US"/>
-        </w:rPr>
-        <w:t>&gt;</w:t>
-      </w:r>
-      <w:r>
-        <w:rPr>
-          <w:sz w:val="32"/>
-          <w:szCs w:val="32"/>
-          <w:lang w:val="en-US"/>
-        </w:rPr>
-        <w:t xml:space="preserve"> </w:t>
-      </w:r>
-      <w:proofErr w:type="spellStart"/>
-      <w:r>
-        <w:rPr>
-          <w:b/>
-          <w:sz w:val="32"/>
-          <w:szCs w:val="32"/>
-          <w:lang w:val="en-US"/>
-        </w:rPr>
-        <w:t>Ny</w:t>
-      </w:r>
-      <w:proofErr w:type="spellEnd"/>
-    </w:p>
-    <w:p>
-      <w:pPr>
-        <w:rPr>
-          <w:b/>
-          <w:sz w:val="32"/>
-          <w:szCs w:val="32"/>
-          <w:lang w:val="en-US"/>
-        </w:rPr>
-      </w:pPr>
-      <w:r>
-        <w:rPr>
-          <w:sz w:val="32"/>
-          <w:szCs w:val="32"/>
-          <w:lang w:val="en-US"/>
-        </w:rPr>
-        <w:tab/>
-      </w:r>
-      <w:r>
-        <w:rPr>
-          <w:sz w:val="32"/>
-          <w:szCs w:val="32"/>
-          <w:lang w:val="en-US"/>
-        </w:rPr>
-        <w:tab/>
-        <w:t>&lt;</w:t>
-      </w:r>
-      <w:proofErr w:type="spellStart"/>
-      <w:proofErr w:type="gramStart"/>
-      <w:r>
-        <w:rPr>
-          <w:sz w:val="32"/>
-          <w:szCs w:val="32"/>
-          <w:lang w:val="en-US"/>
-        </w:rPr>
-        <w:t>th</w:t>
-      </w:r>
-      <w:proofErr w:type="spellEnd"/>
-      <w:proofErr w:type="gramEnd"/>
-      <w:r>
-        <w:rPr>
-          <w:sz w:val="32"/>
-          <w:szCs w:val="32"/>
-          <w:lang w:val="en-US"/>
-        </w:rPr>
-        <w:t xml:space="preserve">&gt; </w:t>
-      </w:r>
-      <w:r>
-        <w:rPr>
-          <w:b/>
-          <w:sz w:val="32"/>
-          <w:szCs w:val="32"/>
-          <w:lang w:val="en-US"/>
-        </w:rPr>
-        <w:t>Etc.</w:t>
-      </w:r>
-    </w:p>
-    <w:p>
-      <w:pPr>
-        <w:rPr>
-          <w:sz w:val="32"/>
-          <w:szCs w:val="32"/>
-          <w:lang w:val="en-US"/>
-        </w:rPr>
-      </w:pPr>
-      <w:r>
-        <w:rPr>
-          <w:sz w:val="32"/>
-          <w:szCs w:val="32"/>
-          <w:lang w:val="en-US"/>
-        </w:rPr>
-        <w:tab/>
-        <w:t>&lt;</w:t>
-      </w:r>
-      <w:proofErr w:type="spellStart"/>
-      <w:proofErr w:type="gramStart"/>
-      <w:r>
-        <w:rPr>
-          <w:sz w:val="32"/>
-          <w:szCs w:val="32"/>
-          <w:lang w:val="en-US"/>
-        </w:rPr>
-        <w:t>tr</w:t>
-      </w:r>
-      <w:proofErr w:type="spellEnd"/>
-      <w:proofErr w:type="gramEnd"/>
-      <w:r>
-        <w:rPr>
-          <w:sz w:val="32"/>
-          <w:szCs w:val="32"/>
-          <w:lang w:val="en-US"/>
-        </w:rPr>
-        <w:t>&gt;</w:t>
-      </w:r>
-    </w:p>
-    <w:p>
-      <w:pPr>
-        <w:rPr>
-          <w:sz w:val="32"/>
-          <w:szCs w:val="32"/>
-          <w:lang w:val="en-US"/>
-        </w:rPr>
-      </w:pPr>
-      <w:r>
-        <w:rPr>
-          <w:sz w:val="32"/>
-          <w:szCs w:val="32"/>
-          <w:lang w:val="en-US"/>
-        </w:rPr>
-        <w:tab/>
-      </w:r>
-      <w:r>
-        <w:rPr>
-          <w:sz w:val="32"/>
-          <w:szCs w:val="32"/>
-          <w:lang w:val="en-US"/>
-        </w:rPr>
-        <w:tab/>
-        <w:t>&lt;</w:t>
-      </w:r>
-      <w:proofErr w:type="spellStart"/>
-      <w:proofErr w:type="gramStart"/>
-      <w:r>
-        <w:rPr>
-          <w:sz w:val="32"/>
-          <w:szCs w:val="32"/>
-          <w:lang w:val="en-US"/>
-        </w:rPr>
-        <w:t>th</w:t>
-      </w:r>
-      <w:proofErr w:type="spellEnd"/>
-      <w:proofErr w:type="gramEnd"/>
-      <w:r>
-        <w:rPr>
-          <w:sz w:val="32"/>
-          <w:szCs w:val="32"/>
-          <w:lang w:val="en-US"/>
-        </w:rPr>
-        <w:t xml:space="preserve">&gt; </w:t>
-      </w:r>
-      <w:r>
-        <w:rPr>
-          <w:b/>
-          <w:sz w:val="32"/>
-          <w:szCs w:val="32"/>
-          <w:lang w:val="en-US"/>
-        </w:rPr>
-        <w:t>Phone</w:t>
-      </w:r>
-      <w:r>
-        <w:rPr>
-          <w:b/>
-          <w:sz w:val="32"/>
-          <w:szCs w:val="32"/>
-          <w:lang w:val="en-US"/>
-        </w:rPr>
-        <w:tab/>
-      </w:r>
-      <w:r>
-        <w:rPr>
-          <w:b/>
-          <w:sz w:val="32"/>
-          <w:szCs w:val="32"/>
-          <w:lang w:val="en-US"/>
-        </w:rPr>
-        <w:sym w:font="Wingdings" w:char="F0E0"/>
-      </w:r>
-      <w:r>
-        <w:rPr>
-          <w:b/>
-          <w:sz w:val="32"/>
-          <w:szCs w:val="32"/>
-          <w:lang w:val="en-US"/>
-        </w:rPr>
-        <w:t xml:space="preserve"> </w:t>
-      </w:r>
-      <w:r>
-        <w:rPr>
-          <w:sz w:val="32"/>
-          <w:szCs w:val="32"/>
-          <w:lang w:val="en-US"/>
-        </w:rPr>
-        <w:t>Heading</w:t>
-      </w:r>
-    </w:p>
-    <w:p>
-      <w:pPr>
-        <w:rPr>
-          <w:sz w:val="32"/>
-          <w:szCs w:val="32"/>
-          <w:lang w:val="en-US"/>
-        </w:rPr>
-      </w:pPr>
-      <w:r>
-        <w:rPr>
-          <w:sz w:val="32"/>
-          <w:szCs w:val="32"/>
-          <w:lang w:val="en-US"/>
-        </w:rPr>
-        <w:tab/>
-      </w:r>
-      <w:r>
-        <w:rPr>
-          <w:sz w:val="32"/>
-          <w:szCs w:val="32"/>
-          <w:lang w:val="en-US"/>
-        </w:rPr>
-        <w:tab/>
-        <w:t>&lt;</w:t>
-      </w:r>
-      <w:proofErr w:type="gramStart"/>
-      <w:r>
-        <w:rPr>
-          <w:sz w:val="32"/>
-          <w:szCs w:val="32"/>
-          <w:lang w:val="en-US"/>
-        </w:rPr>
-        <w:t>td</w:t>
-      </w:r>
-      <w:proofErr w:type="gramEnd"/>
-      <w:r>
-        <w:rPr>
-          <w:sz w:val="32"/>
-          <w:szCs w:val="32"/>
-          <w:lang w:val="en-US"/>
-        </w:rPr>
-        <w:t xml:space="preserve">&gt; </w:t>
-      </w:r>
-      <w:r>
-        <w:rPr>
-          <w:b/>
-          <w:sz w:val="32"/>
-          <w:szCs w:val="32"/>
-          <w:lang w:val="en-US"/>
-        </w:rPr>
-        <w:t>+000</w:t>
-      </w:r>
-      <w:r>
-        <w:rPr>
-          <w:b/>
-          <w:sz w:val="32"/>
-          <w:szCs w:val="32"/>
-          <w:lang w:val="en-US"/>
-        </w:rPr>
-        <w:tab/>
-      </w:r>
-      <w:r>
-        <w:rPr>
-          <w:b/>
-          <w:sz w:val="32"/>
-          <w:szCs w:val="32"/>
-          <w:lang w:val="en-US"/>
-        </w:rPr>
-        <w:tab/>
-      </w:r>
-      <w:r>
-        <w:rPr>
-          <w:b/>
-          <w:sz w:val="32"/>
-          <w:szCs w:val="32"/>
-          <w:lang w:val="en-US"/>
-        </w:rPr>
-        <w:sym w:font="Wingdings" w:char="F0E0"/>
-      </w:r>
-      <w:r>
-        <w:rPr>
-          <w:b/>
-          <w:sz w:val="32"/>
-          <w:szCs w:val="32"/>
-          <w:lang w:val="en-US"/>
-        </w:rPr>
-        <w:t xml:space="preserve"> </w:t>
-      </w:r>
-      <w:r>
-        <w:rPr>
-          <w:sz w:val="32"/>
-          <w:szCs w:val="32"/>
-          <w:lang w:val="en-US"/>
-        </w:rPr>
-        <w:t>Data de fila</w:t>
-      </w:r>
-    </w:p>
-    <w:p>
-      <w:pPr>
-        <w:rPr>
-          <w:sz w:val="32"/>
-          <w:szCs w:val="32"/>
-          <w:lang w:val="en-US"/>
-        </w:rPr>
-      </w:pPr>
-      <w:r>
-        <w:rPr>
-          <w:sz w:val="32"/>
-          <w:szCs w:val="32"/>
-          <w:lang w:val="en-US"/>
-        </w:rPr>
-        <w:tab/>
-      </w:r>
-      <w:r>
-        <w:rPr>
-          <w:sz w:val="32"/>
-          <w:szCs w:val="32"/>
-          <w:lang w:val="en-US"/>
-        </w:rPr>
-        <w:tab/>
-        <w:t>&lt;</w:t>
-      </w:r>
-      <w:proofErr w:type="gramStart"/>
-      <w:r>
-        <w:rPr>
-          <w:sz w:val="32"/>
-          <w:szCs w:val="32"/>
-          <w:lang w:val="en-US"/>
-        </w:rPr>
-        <w:t>td</w:t>
-      </w:r>
-      <w:proofErr w:type="gramEnd"/>
-      <w:r>
-        <w:rPr>
-          <w:sz w:val="32"/>
-          <w:szCs w:val="32"/>
-          <w:lang w:val="en-US"/>
-        </w:rPr>
-        <w:t>&gt;</w:t>
-      </w:r>
-      <w:r>
-        <w:rPr>
-          <w:sz w:val="32"/>
-          <w:szCs w:val="32"/>
-          <w:lang w:val="en-US"/>
-        </w:rPr>
-        <w:t xml:space="preserve"> </w:t>
-      </w:r>
-      <w:r>
-        <w:rPr>
-          <w:b/>
-          <w:sz w:val="32"/>
-          <w:szCs w:val="32"/>
-          <w:lang w:val="en-US"/>
-        </w:rPr>
-        <w:t>+000</w:t>
-      </w:r>
-    </w:p>
-    <w:p>
-      <w:pPr>
-        <w:rPr>
-          <w:b/>
-          <w:sz w:val="32"/>
-          <w:szCs w:val="32"/>
-          <w:lang w:val="en-US"/>
-        </w:rPr>
-      </w:pPr>
-      <w:r>
-        <w:rPr>
-          <w:sz w:val="32"/>
-          <w:szCs w:val="32"/>
-          <w:lang w:val="en-US"/>
-        </w:rPr>
-        <w:tab/>
-      </w:r>
-      <w:r>
-        <w:rPr>
-          <w:sz w:val="32"/>
-          <w:szCs w:val="32"/>
-          <w:lang w:val="en-US"/>
-        </w:rPr>
-        <w:tab/>
-        <w:t>&lt;</w:t>
-      </w:r>
-      <w:proofErr w:type="gramStart"/>
-      <w:r>
-        <w:rPr>
-          <w:sz w:val="32"/>
-          <w:szCs w:val="32"/>
-          <w:lang w:val="en-US"/>
-        </w:rPr>
-        <w:t>td</w:t>
-      </w:r>
-      <w:proofErr w:type="gramEnd"/>
-      <w:r>
-        <w:rPr>
-          <w:sz w:val="32"/>
-          <w:szCs w:val="32"/>
-          <w:lang w:val="en-US"/>
-        </w:rPr>
-        <w:t xml:space="preserve">&gt; </w:t>
-      </w:r>
-      <w:r>
-        <w:rPr>
-          <w:b/>
-          <w:sz w:val="32"/>
-          <w:szCs w:val="32"/>
-          <w:lang w:val="en-US"/>
-        </w:rPr>
-        <w:t>+000</w:t>
-      </w:r>
-    </w:p>
-    <w:p>
-      <w:pPr>
-        <w:rPr>
-          <w:sz w:val="32"/>
-          <w:szCs w:val="32"/>
-          <w:lang w:val="en-US"/>
-        </w:rPr>
-      </w:pPr>
-      <w:r>
-        <w:rPr>
-          <w:sz w:val="32"/>
-          <w:szCs w:val="32"/>
-          <w:lang w:val="en-US"/>
-        </w:rPr>
-        <w:t>&lt;/table&gt;</w:t>
-      </w:r>
-    </w:p>
-    <w:p>
-      <w:pPr>
-        <w:rPr>
-          <w:sz w:val="32"/>
-          <w:szCs w:val="32"/>
-          <w:lang w:val="en-US"/>
-        </w:rPr>
-      </w:pPr>
-    </w:p>
-    <w:p>
-      <w:pPr>
-        <w:rPr>
-          <w:sz w:val="32"/>
-          <w:szCs w:val="32"/>
-          <w:lang w:val="en-US"/>
-        </w:rPr>
-      </w:pPr>
-    </w:p>
-    <w:p>
-      <w:pPr>
-        <w:rPr>
-          <w:sz w:val="32"/>
-          <w:szCs w:val="32"/>
-          <w:lang w:val="en-US"/>
-        </w:rPr>
-      </w:pPr>
-    </w:p>
-    <w:p>
-      <w:pPr>
-        <w:rPr>
-          <w:sz w:val="32"/>
-          <w:szCs w:val="32"/>
-          <w:lang w:val="en-US"/>
-        </w:rPr>
-      </w:pPr>
-    </w:p>
-    <w:p>
-      <w:pPr>
-        <w:jc w:val="center"/>
-        <w:rPr>
-          <w:sz w:val="32"/>
-          <w:szCs w:val="32"/>
-          <w:u w:val="single"/>
-          <w:lang w:val="en-US"/>
-        </w:rPr>
-      </w:pPr>
-      <w:r>
-        <w:rPr>
-          <w:sz w:val="32"/>
-          <w:szCs w:val="32"/>
-          <w:u w:val="single"/>
-          <w:lang w:val="en-US"/>
-        </w:rPr>
-        <w:lastRenderedPageBreak/>
-        <w:t>Contact.html</w:t>
-      </w:r>
-    </w:p>
-    <w:p>
-      <w:pPr>
-        <w:rPr>
-          <w:sz w:val="32"/>
-          <w:szCs w:val="32"/>
-          <w:lang w:val="en-US"/>
-        </w:rPr>
-      </w:pPr>
-      <w:proofErr w:type="spellStart"/>
-      <w:r>
-        <w:rPr>
-          <w:sz w:val="32"/>
-          <w:szCs w:val="32"/>
-          <w:lang w:val="en-US"/>
-        </w:rPr>
-        <w:t>A</w:t>
-      </w:r>
-      <w:r>
-        <w:rPr>
-          <w:sz w:val="32"/>
-          <w:szCs w:val="32"/>
-          <w:lang w:val="en-US"/>
-        </w:rPr>
-        <w:t>sd</w:t>
-      </w:r>
-      <w:proofErr w:type="spellEnd"/>
-      <w:r>
-        <w:rPr>
-          <w:sz w:val="32"/>
-          <w:szCs w:val="32"/>
-          <w:lang w:val="en-US"/>
-        </w:rPr>
-        <w:t xml:space="preserve"> 3.04.28</w:t>
-      </w:r>
       <w:bookmarkStart w:id="0" w:name="_GoBack"/>
       <w:bookmarkEnd w:id="0"/>
-    </w:p>
-    <w:p>
-      <w:pPr>
-        <w:rPr>
-          <w:b/>
-          <w:sz w:val="32"/>
-          <w:szCs w:val="32"/>
-          <w:lang w:val="en-US"/>
-        </w:rPr>
-      </w:pPr>
-    </w:p>
-    <w:p>
-      <w:pPr>
-        <w:rPr>
-          <w:sz w:val="32"/>
-          <w:szCs w:val="32"/>
-          <w:lang w:val="en-US"/>
-        </w:rPr>
-      </w:pPr>
-      <w:r>
-        <w:rPr>
-          <w:b/>
-          <w:sz w:val="32"/>
-          <w:szCs w:val="32"/>
-          <w:lang w:val="en-US"/>
-        </w:rPr>
-        <w:tab/>
-      </w:r>
-    </w:p>
-    <w:p>
-      <w:pPr>
-        <w:rPr>
-          <w:sz w:val="32"/>
-          <w:szCs w:val="32"/>
-          <w:lang w:val="en-US"/>
-        </w:rPr>
-      </w:pPr>
-    </w:p>
-    <w:p>
-      <w:pPr>
-        <w:rPr>
-          <w:sz w:val="32"/>
-          <w:szCs w:val="32"/>
-          <w:lang w:val="en-US"/>
-        </w:rPr>
-      </w:pPr>
-      <w:r>
-        <w:rPr>
-          <w:sz w:val="32"/>
-          <w:szCs w:val="32"/>
-          <w:lang w:val="en-US"/>
-        </w:rPr>
-        <w:tab/>
-      </w:r>
-      <w:r>
-        <w:rPr>
-          <w:sz w:val="32"/>
-          <w:szCs w:val="32"/>
-          <w:lang w:val="en-US"/>
-        </w:rPr>
-        <w:tab/>
-      </w:r>
-    </w:p>
-    <w:p>
-      <w:pPr>
-        <w:pStyle w:val="Prrafodelista"/>
-        <w:rPr>
-          <w:sz w:val="32"/>
-          <w:szCs w:val="32"/>
-          <w:lang w:val="en-US"/>
-        </w:rPr>
-      </w:pPr>
-    </w:p>
-    <w:p>
-      <w:pPr>
-        <w:rPr>
-          <w:sz w:val="32"/>
-          <w:szCs w:val="32"/>
-          <w:lang w:val="en-US"/>
-        </w:rPr>
-      </w:pPr>
-    </w:p>
-    <w:p>
-      <w:pPr>
-        <w:rPr>
-          <w:sz w:val="32"/>
-          <w:szCs w:val="32"/>
-          <w:lang w:val="en-US"/>
-        </w:rPr>
-      </w:pPr>
-    </w:p>
-    <w:p>
-      <w:pPr>
-        <w:rPr>
-          <w:sz w:val="32"/>
-          <w:szCs w:val="32"/>
-          <w:lang w:val="en-US"/>
-        </w:rPr>
-      </w:pPr>
-    </w:p>
-    <w:p>
-      <w:pPr>
-        <w:rPr>
-          <w:sz w:val="32"/>
-          <w:szCs w:val="32"/>
-          <w:lang w:val="en-US"/>
-        </w:rPr>
-      </w:pPr>
-    </w:p>
-    <w:p>
-      <w:pPr>
-        <w:rPr>
-          <w:sz w:val="32"/>
-          <w:szCs w:val="32"/>
-          <w:lang w:val="en-US"/>
-        </w:rPr>
-      </w:pPr>
-    </w:p>
-    <w:p>
-      <w:pPr>
-        <w:pStyle w:val="Prrafodelista"/>
-        <w:rPr>
-          <w:sz w:val="32"/>
-          <w:szCs w:val="32"/>
-          <w:lang w:val="en-US"/>
-        </w:rPr>
-      </w:pPr>
-    </w:p>
-    <w:p>
-      <w:pPr>
-        <w:pStyle w:val="Prrafodelista"/>
-        <w:rPr>
-          <w:sz w:val="32"/>
-          <w:szCs w:val="32"/>
-          <w:lang w:val="en-US"/>
-        </w:rPr>
-      </w:pPr>
-    </w:p>
-    <w:p>
-      <w:pPr>
-        <w:rPr>
-          <w:sz w:val="32"/>
-          <w:szCs w:val="32"/>
-          <w:lang w:val="en-US"/>
-        </w:rPr>
-      </w:pPr>
-    </w:p>
-    <w:p>
-      <w:pPr>
-        <w:rPr>
-          <w:sz w:val="32"/>
-          <w:szCs w:val="32"/>
-          <w:lang w:val="en-US"/>
-        </w:rPr>
-      </w:pPr>
-    </w:p>
-    <w:p>
-      <w:pPr>
-        <w:rPr>
-          <w:sz w:val="32"/>
-          <w:szCs w:val="32"/>
-          <w:lang w:val="en-US"/>
-        </w:rPr>
-      </w:pPr>
-    </w:p>
-    <w:p>
-      <w:pPr>
-        <w:rPr>
-          <w:b/>
-          <w:sz w:val="32"/>
-          <w:szCs w:val="32"/>
-          <w:lang w:val="en-US"/>
-        </w:rPr>
-      </w:pPr>
-    </w:p>
-    <w:p>
-      <w:pPr>
-        <w:rPr>
-          <w:b/>
-          <w:sz w:val="32"/>
-          <w:szCs w:val="32"/>
-          <w:lang w:val="en-US"/>
-        </w:rPr>
-      </w:pPr>
-    </w:p>
-    <w:p>
-      <w:pPr>
-        <w:rPr>
-          <w:sz w:val="32"/>
-          <w:szCs w:val="32"/>
-          <w:lang w:val="en-US"/>
-        </w:rPr>
-      </w:pPr>
-    </w:p>
-    <w:p>
-      <w:pPr>
-        <w:rPr>
-          <w:sz w:val="32"/>
-          <w:szCs w:val="32"/>
-          <w:lang w:val="en-US"/>
-        </w:rPr>
-      </w:pPr>
-    </w:p>
-    <w:p>
-      <w:pPr>
-        <w:rPr>
-          <w:sz w:val="32"/>
-          <w:szCs w:val="32"/>
-          <w:lang w:val="en-US"/>
-        </w:rPr>
-      </w:pPr>
-    </w:p>
-    <w:p>
-      <w:pPr>
-        <w:rPr>
-          <w:sz w:val="32"/>
-          <w:szCs w:val="32"/>
-          <w:lang w:val="en-US"/>
-        </w:rPr>
-      </w:pPr>
-    </w:p>
-    <w:p>
-      <w:pPr>
-        <w:rPr>
-          <w:sz w:val="32"/>
-          <w:szCs w:val="32"/>
-          <w:lang w:val="en-US"/>
-        </w:rPr>
-      </w:pPr>
-      <w:r>
-        <w:rPr>
-          <w:sz w:val="32"/>
-          <w:szCs w:val="32"/>
-          <w:lang w:val="en-US"/>
-        </w:rPr>
-        <w:t xml:space="preserve"> </w:t>
-      </w:r>
-    </w:p>
-    <w:p>
-      <w:pPr>
-        <w:rPr>
-          <w:b/>
-          <w:sz w:val="32"/>
-          <w:szCs w:val="32"/>
-          <w:lang w:val="en-US"/>
-        </w:rPr>
-      </w:pPr>
-    </w:p>
-    <w:p>
-      <w:pPr>
-        <w:rPr>
-          <w:sz w:val="32"/>
-          <w:szCs w:val="32"/>
-          <w:lang w:val="en-US"/>
-        </w:rPr>
-      </w:pPr>
-    </w:p>
-    <w:p>
-      <w:pPr>
-        <w:rPr>
-          <w:sz w:val="32"/>
-          <w:szCs w:val="32"/>
-          <w:lang w:val="en-US"/>
-        </w:rPr>
-      </w:pPr>
-    </w:p>
-    <w:p>
-      <w:pPr>
-        <w:rPr>
-          <w:sz w:val="32"/>
-          <w:szCs w:val="32"/>
-          <w:lang w:val="en-US"/>
-        </w:rPr>
-      </w:pPr>
-    </w:p>
-    <w:p>
-      <w:pPr>
-        <w:rPr>
-          <w:sz w:val="32"/>
-          <w:szCs w:val="32"/>
-          <w:lang w:val="en-US"/>
-        </w:rPr>
-      </w:pPr>
-    </w:p>
-    <w:p>
-      <w:pPr>
-        <w:rPr>
-          <w:sz w:val="32"/>
-          <w:szCs w:val="32"/>
-          <w:lang w:val="en-US"/>
-        </w:rPr>
-      </w:pPr>
     </w:p>
     <w:sectPr>
       <w:pgSz w:w="11906" w:h="16838"/>

</xml_diff>